<commit_message>
[1.6] 100% Phần 4: Triển khai
</commit_message>
<xml_diff>
--- a/HoachDinhChienLuoc/ReportHoachDinhChienLuoc.docx
+++ b/HoachDinhChienLuoc/ReportHoachDinhChienLuoc.docx
@@ -831,7 +831,7 @@
         </w:rPr>
       </w:pPr>
     </w:p>
-    <w:bookmarkStart w:id="0" w:name="_Toc77690045" w:displacedByCustomXml="next"/>
+    <w:bookmarkStart w:id="0" w:name="_Toc77749637" w:displacedByCustomXml="next"/>
     <w:sdt>
       <w:sdtPr>
         <w:rPr>
@@ -912,7 +912,7 @@
             </w:rPr>
             <w:fldChar w:fldCharType="separate"/>
           </w:r>
-          <w:hyperlink w:anchor="_Toc77690045" w:history="1">
+          <w:hyperlink w:anchor="_Toc77749637" w:history="1">
             <w:r>
               <w:rPr>
                 <w:rStyle w:val="Hyperlink"/>
@@ -941,7 +941,7 @@
                 <w:noProof/>
                 <w:webHidden/>
               </w:rPr>
-              <w:instrText xml:space="preserve"> PAGEREF _Toc77690045 \h </w:instrText>
+              <w:instrText xml:space="preserve"> PAGEREF _Toc77749637 \h </w:instrText>
             </w:r>
             <w:r>
               <w:rPr>
@@ -982,7 +982,7 @@
               <w:lang w:eastAsia="en-US"/>
             </w:rPr>
           </w:pPr>
-          <w:hyperlink w:anchor="_Toc77690046" w:history="1">
+          <w:hyperlink w:anchor="_Toc77749638" w:history="1">
             <w:r>
               <w:rPr>
                 <w:rStyle w:val="Hyperlink"/>
@@ -1011,7 +1011,7 @@
                 <w:noProof/>
                 <w:webHidden/>
               </w:rPr>
-              <w:instrText xml:space="preserve"> PAGEREF _Toc77690046 \h </w:instrText>
+              <w:instrText xml:space="preserve"> PAGEREF _Toc77749638 \h </w:instrText>
             </w:r>
             <w:r>
               <w:rPr>
@@ -1052,7 +1052,7 @@
               <w:lang w:eastAsia="en-US"/>
             </w:rPr>
           </w:pPr>
-          <w:hyperlink w:anchor="_Toc77690047" w:history="1">
+          <w:hyperlink w:anchor="_Toc77749639" w:history="1">
             <w:r>
               <w:rPr>
                 <w:rStyle w:val="Hyperlink"/>
@@ -1081,7 +1081,7 @@
                 <w:noProof/>
                 <w:webHidden/>
               </w:rPr>
-              <w:instrText xml:space="preserve"> PAGEREF _Toc77690047 \h </w:instrText>
+              <w:instrText xml:space="preserve"> PAGEREF _Toc77749639 \h </w:instrText>
             </w:r>
             <w:r>
               <w:rPr>
@@ -1122,7 +1122,7 @@
               <w:lang w:eastAsia="en-US"/>
             </w:rPr>
           </w:pPr>
-          <w:hyperlink w:anchor="_Toc77690048" w:history="1">
+          <w:hyperlink w:anchor="_Toc77749640" w:history="1">
             <w:r>
               <w:rPr>
                 <w:rStyle w:val="Hyperlink"/>
@@ -1170,7 +1170,7 @@
                 <w:noProof/>
                 <w:webHidden/>
               </w:rPr>
-              <w:instrText xml:space="preserve"> PAGEREF _Toc77690048 \h </w:instrText>
+              <w:instrText xml:space="preserve"> PAGEREF _Toc77749640 \h </w:instrText>
             </w:r>
             <w:r>
               <w:rPr>
@@ -1215,7 +1215,7 @@
               <w:lang w:eastAsia="en-US"/>
             </w:rPr>
           </w:pPr>
-          <w:hyperlink w:anchor="_Toc77690049" w:history="1">
+          <w:hyperlink w:anchor="_Toc77749641" w:history="1">
             <w:r>
               <w:rPr>
                 <w:rStyle w:val="Hyperlink"/>
@@ -1262,7 +1262,7 @@
                 <w:noProof/>
                 <w:webHidden/>
               </w:rPr>
-              <w:instrText xml:space="preserve"> PAGEREF _Toc77690049 \h </w:instrText>
+              <w:instrText xml:space="preserve"> PAGEREF _Toc77749641 \h </w:instrText>
             </w:r>
             <w:r>
               <w:rPr>
@@ -1307,7 +1307,7 @@
               <w:lang w:eastAsia="en-US"/>
             </w:rPr>
           </w:pPr>
-          <w:hyperlink w:anchor="_Toc77690050" w:history="1">
+          <w:hyperlink w:anchor="_Toc77749642" w:history="1">
             <w:r>
               <w:rPr>
                 <w:rStyle w:val="Hyperlink"/>
@@ -1354,7 +1354,7 @@
                 <w:noProof/>
                 <w:webHidden/>
               </w:rPr>
-              <w:instrText xml:space="preserve"> PAGEREF _Toc77690050 \h </w:instrText>
+              <w:instrText xml:space="preserve"> PAGEREF _Toc77749642 \h </w:instrText>
             </w:r>
             <w:r>
               <w:rPr>
@@ -1395,7 +1395,7 @@
               <w:lang w:eastAsia="en-US"/>
             </w:rPr>
           </w:pPr>
-          <w:hyperlink w:anchor="_Toc77690051" w:history="1">
+          <w:hyperlink w:anchor="_Toc77749643" w:history="1">
             <w:r>
               <w:rPr>
                 <w:rStyle w:val="Hyperlink"/>
@@ -1442,7 +1442,7 @@
                 <w:noProof/>
                 <w:webHidden/>
               </w:rPr>
-              <w:instrText xml:space="preserve"> PAGEREF _Toc77690051 \h </w:instrText>
+              <w:instrText xml:space="preserve"> PAGEREF _Toc77749643 \h </w:instrText>
             </w:r>
             <w:r>
               <w:rPr>
@@ -1487,7 +1487,7 @@
               <w:lang w:eastAsia="en-US"/>
             </w:rPr>
           </w:pPr>
-          <w:hyperlink w:anchor="_Toc77690052" w:history="1">
+          <w:hyperlink w:anchor="_Toc77749644" w:history="1">
             <w:r>
               <w:rPr>
                 <w:rStyle w:val="Hyperlink"/>
@@ -1534,7 +1534,7 @@
                 <w:noProof/>
                 <w:webHidden/>
               </w:rPr>
-              <w:instrText xml:space="preserve"> PAGEREF _Toc77690052 \h </w:instrText>
+              <w:instrText xml:space="preserve"> PAGEREF _Toc77749644 \h </w:instrText>
             </w:r>
             <w:r>
               <w:rPr>
@@ -1579,7 +1579,7 @@
               <w:lang w:eastAsia="en-US"/>
             </w:rPr>
           </w:pPr>
-          <w:hyperlink w:anchor="_Toc77690053" w:history="1">
+          <w:hyperlink w:anchor="_Toc77749645" w:history="1">
             <w:r>
               <w:rPr>
                 <w:rStyle w:val="Hyperlink"/>
@@ -1626,7 +1626,7 @@
                 <w:noProof/>
                 <w:webHidden/>
               </w:rPr>
-              <w:instrText xml:space="preserve"> PAGEREF _Toc77690053 \h </w:instrText>
+              <w:instrText xml:space="preserve"> PAGEREF _Toc77749645 \h </w:instrText>
             </w:r>
             <w:r>
               <w:rPr>
@@ -1671,7 +1671,7 @@
               <w:lang w:eastAsia="en-US"/>
             </w:rPr>
           </w:pPr>
-          <w:hyperlink w:anchor="_Toc77690054" w:history="1">
+          <w:hyperlink w:anchor="_Toc77749646" w:history="1">
             <w:r>
               <w:rPr>
                 <w:rStyle w:val="Hyperlink"/>
@@ -1718,7 +1718,7 @@
                 <w:noProof/>
                 <w:webHidden/>
               </w:rPr>
-              <w:instrText xml:space="preserve"> PAGEREF _Toc77690054 \h </w:instrText>
+              <w:instrText xml:space="preserve"> PAGEREF _Toc77749646 \h </w:instrText>
             </w:r>
             <w:r>
               <w:rPr>
@@ -1763,7 +1763,7 @@
               <w:lang w:eastAsia="en-US"/>
             </w:rPr>
           </w:pPr>
-          <w:hyperlink w:anchor="_Toc77690055" w:history="1">
+          <w:hyperlink w:anchor="_Toc77749647" w:history="1">
             <w:r>
               <w:rPr>
                 <w:rStyle w:val="Hyperlink"/>
@@ -1808,7 +1808,7 @@
                 <w:noProof/>
                 <w:webHidden/>
               </w:rPr>
-              <w:instrText xml:space="preserve"> PAGEREF _Toc77690055 \h </w:instrText>
+              <w:instrText xml:space="preserve"> PAGEREF _Toc77749647 \h </w:instrText>
             </w:r>
             <w:r>
               <w:rPr>
@@ -1853,7 +1853,7 @@
               <w:lang w:eastAsia="en-US"/>
             </w:rPr>
           </w:pPr>
-          <w:hyperlink w:anchor="_Toc77690056" w:history="1">
+          <w:hyperlink w:anchor="_Toc77749648" w:history="1">
             <w:r>
               <w:rPr>
                 <w:rStyle w:val="Hyperlink"/>
@@ -1900,7 +1900,7 @@
                 <w:noProof/>
                 <w:webHidden/>
               </w:rPr>
-              <w:instrText xml:space="preserve"> PAGEREF _Toc77690056 \h </w:instrText>
+              <w:instrText xml:space="preserve"> PAGEREF _Toc77749648 \h </w:instrText>
             </w:r>
             <w:r>
               <w:rPr>
@@ -1945,7 +1945,7 @@
               <w:lang w:eastAsia="en-US"/>
             </w:rPr>
           </w:pPr>
-          <w:hyperlink w:anchor="_Toc77690057" w:history="1">
+          <w:hyperlink w:anchor="_Toc77749649" w:history="1">
             <w:r>
               <w:rPr>
                 <w:rStyle w:val="Hyperlink"/>
@@ -1992,7 +1992,7 @@
                 <w:noProof/>
                 <w:webHidden/>
               </w:rPr>
-              <w:instrText xml:space="preserve"> PAGEREF _Toc77690057 \h </w:instrText>
+              <w:instrText xml:space="preserve"> PAGEREF _Toc77749649 \h </w:instrText>
             </w:r>
             <w:r>
               <w:rPr>
@@ -2037,7 +2037,7 @@
               <w:lang w:eastAsia="en-US"/>
             </w:rPr>
           </w:pPr>
-          <w:hyperlink w:anchor="_Toc77690058" w:history="1">
+          <w:hyperlink w:anchor="_Toc77749650" w:history="1">
             <w:r>
               <w:rPr>
                 <w:rStyle w:val="Hyperlink"/>
@@ -2084,7 +2084,7 @@
                 <w:noProof/>
                 <w:webHidden/>
               </w:rPr>
-              <w:instrText xml:space="preserve"> PAGEREF _Toc77690058 \h </w:instrText>
+              <w:instrText xml:space="preserve"> PAGEREF _Toc77749650 \h </w:instrText>
             </w:r>
             <w:r>
               <w:rPr>
@@ -2129,7 +2129,7 @@
               <w:lang w:eastAsia="en-US"/>
             </w:rPr>
           </w:pPr>
-          <w:hyperlink w:anchor="_Toc77690059" w:history="1">
+          <w:hyperlink w:anchor="_Toc77749651" w:history="1">
             <w:r>
               <w:rPr>
                 <w:rStyle w:val="Hyperlink"/>
@@ -2176,7 +2176,7 @@
                 <w:noProof/>
                 <w:webHidden/>
               </w:rPr>
-              <w:instrText xml:space="preserve"> PAGEREF _Toc77690059 \h </w:instrText>
+              <w:instrText xml:space="preserve"> PAGEREF _Toc77749651 \h </w:instrText>
             </w:r>
             <w:r>
               <w:rPr>
@@ -2217,7 +2217,7 @@
               <w:lang w:eastAsia="en-US"/>
             </w:rPr>
           </w:pPr>
-          <w:hyperlink w:anchor="_Toc77690060" w:history="1">
+          <w:hyperlink w:anchor="_Toc77749652" w:history="1">
             <w:r>
               <w:rPr>
                 <w:rStyle w:val="Hyperlink"/>
@@ -2264,7 +2264,7 @@
                 <w:noProof/>
                 <w:webHidden/>
               </w:rPr>
-              <w:instrText xml:space="preserve"> PAGEREF _Toc77690060 \h </w:instrText>
+              <w:instrText xml:space="preserve"> PAGEREF _Toc77749652 \h </w:instrText>
             </w:r>
             <w:r>
               <w:rPr>
@@ -2309,7 +2309,7 @@
               <w:lang w:eastAsia="en-US"/>
             </w:rPr>
           </w:pPr>
-          <w:hyperlink w:anchor="_Toc77690061" w:history="1">
+          <w:hyperlink w:anchor="_Toc77749653" w:history="1">
             <w:r>
               <w:rPr>
                 <w:rStyle w:val="Hyperlink"/>
@@ -2356,7 +2356,7 @@
                 <w:noProof/>
                 <w:webHidden/>
               </w:rPr>
-              <w:instrText xml:space="preserve"> PAGEREF _Toc77690061 \h </w:instrText>
+              <w:instrText xml:space="preserve"> PAGEREF _Toc77749653 \h </w:instrText>
             </w:r>
             <w:r>
               <w:rPr>
@@ -2401,7 +2401,7 @@
               <w:lang w:eastAsia="en-US"/>
             </w:rPr>
           </w:pPr>
-          <w:hyperlink w:anchor="_Toc77690062" w:history="1">
+          <w:hyperlink w:anchor="_Toc77749654" w:history="1">
             <w:r>
               <w:rPr>
                 <w:rStyle w:val="Hyperlink"/>
@@ -2448,7 +2448,7 @@
                 <w:noProof/>
                 <w:webHidden/>
               </w:rPr>
-              <w:instrText xml:space="preserve"> PAGEREF _Toc77690062 \h </w:instrText>
+              <w:instrText xml:space="preserve"> PAGEREF _Toc77749654 \h </w:instrText>
             </w:r>
             <w:r>
               <w:rPr>
@@ -2489,7 +2489,7 @@
               <w:lang w:eastAsia="en-US"/>
             </w:rPr>
           </w:pPr>
-          <w:hyperlink w:anchor="_Toc77690063" w:history="1">
+          <w:hyperlink w:anchor="_Toc77749655" w:history="1">
             <w:r>
               <w:rPr>
                 <w:rStyle w:val="Hyperlink"/>
@@ -2536,7 +2536,7 @@
                 <w:noProof/>
                 <w:webHidden/>
               </w:rPr>
-              <w:instrText xml:space="preserve"> PAGEREF _Toc77690063 \h </w:instrText>
+              <w:instrText xml:space="preserve"> PAGEREF _Toc77749655 \h </w:instrText>
             </w:r>
             <w:r>
               <w:rPr>
@@ -2581,7 +2581,7 @@
               <w:lang w:eastAsia="en-US"/>
             </w:rPr>
           </w:pPr>
-          <w:hyperlink w:anchor="_Toc77690064" w:history="1">
+          <w:hyperlink w:anchor="_Toc77749656" w:history="1">
             <w:r>
               <w:rPr>
                 <w:rStyle w:val="Hyperlink"/>
@@ -2607,7 +2607,7 @@
                 <w:b/>
                 <w:noProof/>
               </w:rPr>
-              <w:t>a</w:t>
+              <w:t>Mô hình triển khai</w:t>
             </w:r>
             <w:r>
               <w:rPr>
@@ -2628,7 +2628,7 @@
                 <w:noProof/>
                 <w:webHidden/>
               </w:rPr>
-              <w:instrText xml:space="preserve"> PAGEREF _Toc77690064 \h </w:instrText>
+              <w:instrText xml:space="preserve"> PAGEREF _Toc77749656 \h </w:instrText>
             </w:r>
             <w:r>
               <w:rPr>
@@ -2673,7 +2673,7 @@
               <w:lang w:eastAsia="en-US"/>
             </w:rPr>
           </w:pPr>
-          <w:hyperlink w:anchor="_Toc77690065" w:history="1">
+          <w:hyperlink w:anchor="_Toc77749657" w:history="1">
             <w:r>
               <w:rPr>
                 <w:rStyle w:val="Hyperlink"/>
@@ -2699,7 +2699,7 @@
                 <w:b/>
                 <w:noProof/>
               </w:rPr>
-              <w:t>b</w:t>
+              <w:t>Sơ đồ triển khai</w:t>
             </w:r>
             <w:r>
               <w:rPr>
@@ -2720,7 +2720,7 @@
                 <w:noProof/>
                 <w:webHidden/>
               </w:rPr>
-              <w:instrText xml:space="preserve"> PAGEREF _Toc77690065 \h </w:instrText>
+              <w:instrText xml:space="preserve"> PAGEREF _Toc77749657 \h </w:instrText>
             </w:r>
             <w:r>
               <w:rPr>
@@ -2741,6 +2741,98 @@
                 <w:webHidden/>
               </w:rPr>
               <w:t>18</w:t>
+            </w:r>
+            <w:r>
+              <w:rPr>
+                <w:noProof/>
+                <w:webHidden/>
+              </w:rPr>
+              <w:fldChar w:fldCharType="end"/>
+            </w:r>
+          </w:hyperlink>
+        </w:p>
+        <w:p>
+          <w:pPr>
+            <w:pStyle w:val="TOC2"/>
+            <w:tabs>
+              <w:tab w:val="left" w:pos="880"/>
+              <w:tab w:val="right" w:leader="dot" w:pos="8778"/>
+            </w:tabs>
+            <w:rPr>
+              <w:rFonts w:asciiTheme="minorHAnsi" w:hAnsiTheme="minorHAnsi"/>
+              <w:noProof/>
+              <w:sz w:val="22"/>
+              <w:lang w:eastAsia="en-US"/>
+            </w:rPr>
+          </w:pPr>
+          <w:hyperlink w:anchor="_Toc77749658" w:history="1">
+            <w:r>
+              <w:rPr>
+                <w:rStyle w:val="Hyperlink"/>
+                <w:rFonts w:cs="Times New Roman"/>
+                <w:b/>
+                <w:noProof/>
+              </w:rPr>
+              <w:t>4.3.</w:t>
+            </w:r>
+            <w:r>
+              <w:rPr>
+                <w:rFonts w:asciiTheme="minorHAnsi" w:hAnsiTheme="minorHAnsi"/>
+                <w:noProof/>
+                <w:sz w:val="22"/>
+                <w:lang w:eastAsia="en-US"/>
+              </w:rPr>
+              <w:tab/>
+            </w:r>
+            <w:r>
+              <w:rPr>
+                <w:rStyle w:val="Hyperlink"/>
+                <w:rFonts w:cs="Times New Roman"/>
+                <w:b/>
+                <w:noProof/>
+              </w:rPr>
+              <w:t>Kế hoạch triển khai</w:t>
+            </w:r>
+            <w:r>
+              <w:rPr>
+                <w:noProof/>
+                <w:webHidden/>
+              </w:rPr>
+              <w:tab/>
+            </w:r>
+            <w:r>
+              <w:rPr>
+                <w:noProof/>
+                <w:webHidden/>
+              </w:rPr>
+              <w:fldChar w:fldCharType="begin"/>
+            </w:r>
+            <w:r>
+              <w:rPr>
+                <w:noProof/>
+                <w:webHidden/>
+              </w:rPr>
+              <w:instrText xml:space="preserve"> PAGEREF _Toc77749658 \h </w:instrText>
+            </w:r>
+            <w:r>
+              <w:rPr>
+                <w:noProof/>
+                <w:webHidden/>
+              </w:rPr>
+            </w:r>
+            <w:r>
+              <w:rPr>
+                <w:noProof/>
+                <w:webHidden/>
+              </w:rPr>
+              <w:fldChar w:fldCharType="separate"/>
+            </w:r>
+            <w:r>
+              <w:rPr>
+                <w:noProof/>
+                <w:webHidden/>
+              </w:rPr>
+              <w:t>19</w:t>
             </w:r>
             <w:r>
               <w:rPr>
@@ -2761,7 +2853,7 @@
               <w:lang w:eastAsia="en-US"/>
             </w:rPr>
           </w:pPr>
-          <w:hyperlink w:anchor="_Toc77690066" w:history="1">
+          <w:hyperlink w:anchor="_Toc77749659" w:history="1">
             <w:r>
               <w:rPr>
                 <w:rStyle w:val="Hyperlink"/>
@@ -2788,7 +2880,7 @@
                 <w:noProof/>
                 <w:webHidden/>
               </w:rPr>
-              <w:instrText xml:space="preserve"> PAGEREF _Toc77690066 \h </w:instrText>
+              <w:instrText xml:space="preserve"> PAGEREF _Toc77749659 \h </w:instrText>
             </w:r>
             <w:r>
               <w:rPr>
@@ -2808,7 +2900,7 @@
                 <w:noProof/>
                 <w:webHidden/>
               </w:rPr>
-              <w:t>19</w:t>
+              <w:t>21</w:t>
             </w:r>
             <w:r>
               <w:rPr>
@@ -2846,6 +2938,8 @@
         </w:rPr>
         <w:br w:type="page"/>
       </w:r>
+      <w:bookmarkStart w:id="1" w:name="_GoBack"/>
+      <w:bookmarkEnd w:id="1"/>
     </w:p>
     <w:p>
       <w:pPr>
@@ -2857,7 +2951,7 @@
           <w:color w:val="auto"/>
         </w:rPr>
       </w:pPr>
-      <w:bookmarkStart w:id="1" w:name="_Toc77690046"/>
+      <w:bookmarkStart w:id="2" w:name="_Toc77749638"/>
       <w:r>
         <w:rPr>
           <w:rFonts w:ascii="Times New Roman" w:hAnsi="Times New Roman" w:cs="Times New Roman"/>
@@ -2875,7 +2969,7 @@
         </w:rPr>
         <w:t>danh sách các hình</w:t>
       </w:r>
-      <w:bookmarkEnd w:id="1"/>
+      <w:bookmarkEnd w:id="2"/>
     </w:p>
     <w:p>
       <w:pPr>
@@ -2911,7 +3005,7 @@
         </w:rPr>
         <w:fldChar w:fldCharType="separate"/>
       </w:r>
-      <w:hyperlink r:id="rId8" w:anchor="_Toc77663132" w:history="1">
+      <w:hyperlink r:id="rId8" w:anchor="_Toc77749599" w:history="1">
         <w:r>
           <w:rPr>
             <w:rStyle w:val="Hyperlink"/>
@@ -2938,7 +3032,7 @@
             <w:noProof/>
             <w:webHidden/>
           </w:rPr>
-          <w:instrText xml:space="preserve"> PAGEREF _Toc77663132 \h </w:instrText>
+          <w:instrText xml:space="preserve"> PAGEREF _Toc77749599 \h </w:instrText>
         </w:r>
         <w:r>
           <w:rPr>
@@ -2958,7 +3052,7 @@
             <w:noProof/>
             <w:webHidden/>
           </w:rPr>
-          <w:t>5</w:t>
+          <w:t>7</w:t>
         </w:r>
         <w:r>
           <w:rPr>
@@ -2982,7 +3076,7 @@
           <w:lang w:eastAsia="en-US"/>
         </w:rPr>
       </w:pPr>
-      <w:hyperlink r:id="rId9" w:anchor="_Toc77663133" w:history="1">
+      <w:hyperlink r:id="rId9" w:anchor="_Toc77749600" w:history="1">
         <w:r>
           <w:rPr>
             <w:rStyle w:val="Hyperlink"/>
@@ -3017,78 +3111,7 @@
             <w:noProof/>
             <w:webHidden/>
           </w:rPr>
-          <w:instrText xml:space="preserve"> PAGEREF _Toc77663133 \h </w:instrText>
-        </w:r>
-        <w:r>
-          <w:rPr>
-            <w:noProof/>
-            <w:webHidden/>
-          </w:rPr>
-        </w:r>
-        <w:r>
-          <w:rPr>
-            <w:noProof/>
-            <w:webHidden/>
-          </w:rPr>
-          <w:fldChar w:fldCharType="separate"/>
-        </w:r>
-        <w:r>
-          <w:rPr>
-            <w:noProof/>
-            <w:webHidden/>
-          </w:rPr>
-          <w:t>7</w:t>
-        </w:r>
-        <w:r>
-          <w:rPr>
-            <w:noProof/>
-            <w:webHidden/>
-          </w:rPr>
-          <w:fldChar w:fldCharType="end"/>
-        </w:r>
-      </w:hyperlink>
-    </w:p>
-    <w:p>
-      <w:pPr>
-        <w:pStyle w:val="TableofFigures"/>
-        <w:tabs>
-          <w:tab w:val="right" w:leader="dot" w:pos="8778"/>
-        </w:tabs>
-        <w:rPr>
-          <w:rFonts w:asciiTheme="minorHAnsi" w:hAnsiTheme="minorHAnsi"/>
-          <w:noProof/>
-          <w:sz w:val="22"/>
-          <w:lang w:eastAsia="en-US"/>
-        </w:rPr>
-      </w:pPr>
-      <w:hyperlink r:id="rId10" w:anchor="_Toc77663134" w:history="1">
-        <w:r>
-          <w:rPr>
-            <w:rStyle w:val="Hyperlink"/>
-            <w:noProof/>
-          </w:rPr>
-          <w:t>Hình 3: Sơ đồ use case nghiệp vụ chăm sóc khách hàng</w:t>
-        </w:r>
-        <w:r>
-          <w:rPr>
-            <w:noProof/>
-            <w:webHidden/>
-          </w:rPr>
-          <w:tab/>
-        </w:r>
-        <w:r>
-          <w:rPr>
-            <w:noProof/>
-            <w:webHidden/>
-          </w:rPr>
-          <w:fldChar w:fldCharType="begin"/>
-        </w:r>
-        <w:r>
-          <w:rPr>
-            <w:noProof/>
-            <w:webHidden/>
-          </w:rPr>
-          <w:instrText xml:space="preserve"> PAGEREF _Toc77663134 \h </w:instrText>
+          <w:instrText xml:space="preserve"> PAGEREF _Toc77749600 \h </w:instrText>
         </w:r>
         <w:r>
           <w:rPr>
@@ -3132,13 +3155,13 @@
           <w:lang w:eastAsia="en-US"/>
         </w:rPr>
       </w:pPr>
-      <w:hyperlink r:id="rId11" w:anchor="_Toc77663135" w:history="1">
+      <w:hyperlink r:id="rId10" w:anchor="_Toc77749601" w:history="1">
         <w:r>
           <w:rPr>
             <w:rStyle w:val="Hyperlink"/>
             <w:noProof/>
           </w:rPr>
-          <w:t>Hình 4: Activity diagram use case mua hàng</w:t>
+          <w:t>Hình 3: Sơ đồ use case nghiệp vụ chăm sóc khách hàng</w:t>
         </w:r>
         <w:r>
           <w:rPr>
@@ -3159,149 +3182,7 @@
             <w:noProof/>
             <w:webHidden/>
           </w:rPr>
-          <w:instrText xml:space="preserve"> PAGEREF _Toc77663135 \h </w:instrText>
-        </w:r>
-        <w:r>
-          <w:rPr>
-            <w:noProof/>
-            <w:webHidden/>
-          </w:rPr>
-        </w:r>
-        <w:r>
-          <w:rPr>
-            <w:noProof/>
-            <w:webHidden/>
-          </w:rPr>
-          <w:fldChar w:fldCharType="separate"/>
-        </w:r>
-        <w:r>
-          <w:rPr>
-            <w:noProof/>
-            <w:webHidden/>
-          </w:rPr>
-          <w:t>10</w:t>
-        </w:r>
-        <w:r>
-          <w:rPr>
-            <w:noProof/>
-            <w:webHidden/>
-          </w:rPr>
-          <w:fldChar w:fldCharType="end"/>
-        </w:r>
-      </w:hyperlink>
-    </w:p>
-    <w:p>
-      <w:pPr>
-        <w:pStyle w:val="TableofFigures"/>
-        <w:tabs>
-          <w:tab w:val="right" w:leader="dot" w:pos="8778"/>
-        </w:tabs>
-        <w:rPr>
-          <w:rFonts w:asciiTheme="minorHAnsi" w:hAnsiTheme="minorHAnsi"/>
-          <w:noProof/>
-          <w:sz w:val="22"/>
-          <w:lang w:eastAsia="en-US"/>
-        </w:rPr>
-      </w:pPr>
-      <w:hyperlink r:id="rId12" w:anchor="_Toc77663136" w:history="1">
-        <w:r>
-          <w:rPr>
-            <w:rStyle w:val="Hyperlink"/>
-            <w:noProof/>
-          </w:rPr>
-          <w:t>Hình 5: use case xem thông tin cá nhân</w:t>
-        </w:r>
-        <w:r>
-          <w:rPr>
-            <w:noProof/>
-            <w:webHidden/>
-          </w:rPr>
-          <w:tab/>
-        </w:r>
-        <w:r>
-          <w:rPr>
-            <w:noProof/>
-            <w:webHidden/>
-          </w:rPr>
-          <w:fldChar w:fldCharType="begin"/>
-        </w:r>
-        <w:r>
-          <w:rPr>
-            <w:noProof/>
-            <w:webHidden/>
-          </w:rPr>
-          <w:instrText xml:space="preserve"> PAGEREF _Toc77663136 \h </w:instrText>
-        </w:r>
-        <w:r>
-          <w:rPr>
-            <w:noProof/>
-            <w:webHidden/>
-          </w:rPr>
-        </w:r>
-        <w:r>
-          <w:rPr>
-            <w:noProof/>
-            <w:webHidden/>
-          </w:rPr>
-          <w:fldChar w:fldCharType="separate"/>
-        </w:r>
-        <w:r>
-          <w:rPr>
-            <w:noProof/>
-            <w:webHidden/>
-          </w:rPr>
-          <w:t>10</w:t>
-        </w:r>
-        <w:r>
-          <w:rPr>
-            <w:noProof/>
-            <w:webHidden/>
-          </w:rPr>
-          <w:fldChar w:fldCharType="end"/>
-        </w:r>
-      </w:hyperlink>
-    </w:p>
-    <w:p>
-      <w:pPr>
-        <w:pStyle w:val="TableofFigures"/>
-        <w:tabs>
-          <w:tab w:val="right" w:leader="dot" w:pos="8778"/>
-        </w:tabs>
-        <w:rPr>
-          <w:rFonts w:asciiTheme="minorHAnsi" w:hAnsiTheme="minorHAnsi"/>
-          <w:noProof/>
-          <w:sz w:val="22"/>
-          <w:lang w:eastAsia="en-US"/>
-        </w:rPr>
-      </w:pPr>
-      <w:hyperlink r:id="rId13" w:anchor="_Toc77663137" w:history="1">
-        <w:r>
-          <w:rPr>
-            <w:rStyle w:val="Hyperlink"/>
-            <w:noProof/>
-          </w:rPr>
-          <w:t>Hình 6: Use case nhận khuyến mãi</w:t>
-        </w:r>
-        <w:r>
-          <w:rPr>
-            <w:noProof/>
-            <w:webHidden/>
-          </w:rPr>
-          <w:tab/>
-        </w:r>
-        <w:r>
-          <w:rPr>
-            <w:noProof/>
-            <w:webHidden/>
-          </w:rPr>
-          <w:fldChar w:fldCharType="begin"/>
-        </w:r>
-        <w:r>
-          <w:rPr>
-            <w:noProof/>
-            <w:webHidden/>
-          </w:rPr>
-          <w:instrText xml:space="preserve"> PAGEREF _Toc77663137 \h </w:instrText>
+          <w:instrText xml:space="preserve"> PAGEREF _Toc77749601 \h </w:instrText>
         </w:r>
         <w:r>
           <w:rPr>
@@ -3345,7 +3226,220 @@
           <w:lang w:eastAsia="en-US"/>
         </w:rPr>
       </w:pPr>
-      <w:hyperlink r:id="rId14" w:anchor="_Toc77663138" w:history="1">
+      <w:hyperlink r:id="rId11" w:anchor="_Toc77749602" w:history="1">
+        <w:r>
+          <w:rPr>
+            <w:rStyle w:val="Hyperlink"/>
+            <w:noProof/>
+          </w:rPr>
+          <w:t>Hình 4: Activity diagram use case mua hàng</w:t>
+        </w:r>
+        <w:r>
+          <w:rPr>
+            <w:noProof/>
+            <w:webHidden/>
+          </w:rPr>
+          <w:tab/>
+        </w:r>
+        <w:r>
+          <w:rPr>
+            <w:noProof/>
+            <w:webHidden/>
+          </w:rPr>
+          <w:fldChar w:fldCharType="begin"/>
+        </w:r>
+        <w:r>
+          <w:rPr>
+            <w:noProof/>
+            <w:webHidden/>
+          </w:rPr>
+          <w:instrText xml:space="preserve"> PAGEREF _Toc77749602 \h </w:instrText>
+        </w:r>
+        <w:r>
+          <w:rPr>
+            <w:noProof/>
+            <w:webHidden/>
+          </w:rPr>
+        </w:r>
+        <w:r>
+          <w:rPr>
+            <w:noProof/>
+            <w:webHidden/>
+          </w:rPr>
+          <w:fldChar w:fldCharType="separate"/>
+        </w:r>
+        <w:r>
+          <w:rPr>
+            <w:noProof/>
+            <w:webHidden/>
+          </w:rPr>
+          <w:t>12</w:t>
+        </w:r>
+        <w:r>
+          <w:rPr>
+            <w:noProof/>
+            <w:webHidden/>
+          </w:rPr>
+          <w:fldChar w:fldCharType="end"/>
+        </w:r>
+      </w:hyperlink>
+    </w:p>
+    <w:p>
+      <w:pPr>
+        <w:pStyle w:val="TableofFigures"/>
+        <w:tabs>
+          <w:tab w:val="right" w:leader="dot" w:pos="8778"/>
+        </w:tabs>
+        <w:rPr>
+          <w:rFonts w:asciiTheme="minorHAnsi" w:hAnsiTheme="minorHAnsi"/>
+          <w:noProof/>
+          <w:sz w:val="22"/>
+          <w:lang w:eastAsia="en-US"/>
+        </w:rPr>
+      </w:pPr>
+      <w:hyperlink r:id="rId12" w:anchor="_Toc77749603" w:history="1">
+        <w:r>
+          <w:rPr>
+            <w:rStyle w:val="Hyperlink"/>
+            <w:noProof/>
+          </w:rPr>
+          <w:t>Hình 5: use case xem thông tin cá nhân</w:t>
+        </w:r>
+        <w:r>
+          <w:rPr>
+            <w:noProof/>
+            <w:webHidden/>
+          </w:rPr>
+          <w:tab/>
+        </w:r>
+        <w:r>
+          <w:rPr>
+            <w:noProof/>
+            <w:webHidden/>
+          </w:rPr>
+          <w:fldChar w:fldCharType="begin"/>
+        </w:r>
+        <w:r>
+          <w:rPr>
+            <w:noProof/>
+            <w:webHidden/>
+          </w:rPr>
+          <w:instrText xml:space="preserve"> PAGEREF _Toc77749603 \h </w:instrText>
+        </w:r>
+        <w:r>
+          <w:rPr>
+            <w:noProof/>
+            <w:webHidden/>
+          </w:rPr>
+        </w:r>
+        <w:r>
+          <w:rPr>
+            <w:noProof/>
+            <w:webHidden/>
+          </w:rPr>
+          <w:fldChar w:fldCharType="separate"/>
+        </w:r>
+        <w:r>
+          <w:rPr>
+            <w:noProof/>
+            <w:webHidden/>
+          </w:rPr>
+          <w:t>13</w:t>
+        </w:r>
+        <w:r>
+          <w:rPr>
+            <w:noProof/>
+            <w:webHidden/>
+          </w:rPr>
+          <w:fldChar w:fldCharType="end"/>
+        </w:r>
+      </w:hyperlink>
+    </w:p>
+    <w:p>
+      <w:pPr>
+        <w:pStyle w:val="TableofFigures"/>
+        <w:tabs>
+          <w:tab w:val="right" w:leader="dot" w:pos="8778"/>
+        </w:tabs>
+        <w:rPr>
+          <w:rFonts w:asciiTheme="minorHAnsi" w:hAnsiTheme="minorHAnsi"/>
+          <w:noProof/>
+          <w:sz w:val="22"/>
+          <w:lang w:eastAsia="en-US"/>
+        </w:rPr>
+      </w:pPr>
+      <w:hyperlink r:id="rId13" w:anchor="_Toc77749604" w:history="1">
+        <w:r>
+          <w:rPr>
+            <w:rStyle w:val="Hyperlink"/>
+            <w:noProof/>
+          </w:rPr>
+          <w:t>Hình 6: Use case nhận khuyến mãi</w:t>
+        </w:r>
+        <w:r>
+          <w:rPr>
+            <w:noProof/>
+            <w:webHidden/>
+          </w:rPr>
+          <w:tab/>
+        </w:r>
+        <w:r>
+          <w:rPr>
+            <w:noProof/>
+            <w:webHidden/>
+          </w:rPr>
+          <w:fldChar w:fldCharType="begin"/>
+        </w:r>
+        <w:r>
+          <w:rPr>
+            <w:noProof/>
+            <w:webHidden/>
+          </w:rPr>
+          <w:instrText xml:space="preserve"> PAGEREF _Toc77749604 \h </w:instrText>
+        </w:r>
+        <w:r>
+          <w:rPr>
+            <w:noProof/>
+            <w:webHidden/>
+          </w:rPr>
+        </w:r>
+        <w:r>
+          <w:rPr>
+            <w:noProof/>
+            <w:webHidden/>
+          </w:rPr>
+          <w:fldChar w:fldCharType="separate"/>
+        </w:r>
+        <w:r>
+          <w:rPr>
+            <w:noProof/>
+            <w:webHidden/>
+          </w:rPr>
+          <w:t>13</w:t>
+        </w:r>
+        <w:r>
+          <w:rPr>
+            <w:noProof/>
+            <w:webHidden/>
+          </w:rPr>
+          <w:fldChar w:fldCharType="end"/>
+        </w:r>
+      </w:hyperlink>
+    </w:p>
+    <w:p>
+      <w:pPr>
+        <w:pStyle w:val="TableofFigures"/>
+        <w:tabs>
+          <w:tab w:val="right" w:leader="dot" w:pos="8778"/>
+        </w:tabs>
+        <w:rPr>
+          <w:rFonts w:asciiTheme="minorHAnsi" w:hAnsiTheme="minorHAnsi"/>
+          <w:noProof/>
+          <w:sz w:val="22"/>
+          <w:lang w:eastAsia="en-US"/>
+        </w:rPr>
+      </w:pPr>
+      <w:hyperlink r:id="rId14" w:anchor="_Toc77749605" w:history="1">
         <w:r>
           <w:rPr>
             <w:rStyle w:val="Hyperlink"/>
@@ -3372,7 +3466,7 @@
             <w:noProof/>
             <w:webHidden/>
           </w:rPr>
-          <w:instrText xml:space="preserve"> PAGEREF _Toc77663138 \h </w:instrText>
+          <w:instrText xml:space="preserve"> PAGEREF _Toc77749605 \h </w:instrText>
         </w:r>
         <w:r>
           <w:rPr>
@@ -3392,7 +3486,7 @@
             <w:noProof/>
             <w:webHidden/>
           </w:rPr>
-          <w:t>11</w:t>
+          <w:t>14</w:t>
         </w:r>
         <w:r>
           <w:rPr>
@@ -3405,6 +3499,432 @@
     </w:p>
     <w:p>
       <w:pPr>
+        <w:pStyle w:val="TableofFigures"/>
+        <w:tabs>
+          <w:tab w:val="right" w:leader="dot" w:pos="8778"/>
+        </w:tabs>
+        <w:rPr>
+          <w:rFonts w:asciiTheme="minorHAnsi" w:hAnsiTheme="minorHAnsi"/>
+          <w:noProof/>
+          <w:sz w:val="22"/>
+          <w:lang w:eastAsia="en-US"/>
+        </w:rPr>
+      </w:pPr>
+      <w:hyperlink r:id="rId15" w:anchor="_Toc77749606" w:history="1">
+        <w:r>
+          <w:rPr>
+            <w:rStyle w:val="Hyperlink"/>
+            <w:noProof/>
+          </w:rPr>
+          <w:t>Hình 8: Sơ đồ use case hệ thống</w:t>
+        </w:r>
+        <w:r>
+          <w:rPr>
+            <w:noProof/>
+            <w:webHidden/>
+          </w:rPr>
+          <w:tab/>
+        </w:r>
+        <w:r>
+          <w:rPr>
+            <w:noProof/>
+            <w:webHidden/>
+          </w:rPr>
+          <w:fldChar w:fldCharType="begin"/>
+        </w:r>
+        <w:r>
+          <w:rPr>
+            <w:noProof/>
+            <w:webHidden/>
+          </w:rPr>
+          <w:instrText xml:space="preserve"> PAGEREF _Toc77749606 \h </w:instrText>
+        </w:r>
+        <w:r>
+          <w:rPr>
+            <w:noProof/>
+            <w:webHidden/>
+          </w:rPr>
+        </w:r>
+        <w:r>
+          <w:rPr>
+            <w:noProof/>
+            <w:webHidden/>
+          </w:rPr>
+          <w:fldChar w:fldCharType="separate"/>
+        </w:r>
+        <w:r>
+          <w:rPr>
+            <w:noProof/>
+            <w:webHidden/>
+          </w:rPr>
+          <w:t>16</w:t>
+        </w:r>
+        <w:r>
+          <w:rPr>
+            <w:noProof/>
+            <w:webHidden/>
+          </w:rPr>
+          <w:fldChar w:fldCharType="end"/>
+        </w:r>
+      </w:hyperlink>
+    </w:p>
+    <w:p>
+      <w:pPr>
+        <w:pStyle w:val="TableofFigures"/>
+        <w:tabs>
+          <w:tab w:val="right" w:leader="dot" w:pos="8778"/>
+        </w:tabs>
+        <w:rPr>
+          <w:rFonts w:asciiTheme="minorHAnsi" w:hAnsiTheme="minorHAnsi"/>
+          <w:noProof/>
+          <w:sz w:val="22"/>
+          <w:lang w:eastAsia="en-US"/>
+        </w:rPr>
+      </w:pPr>
+      <w:hyperlink r:id="rId16" w:anchor="_Toc77749607" w:history="1">
+        <w:r>
+          <w:rPr>
+            <w:rStyle w:val="Hyperlink"/>
+            <w:noProof/>
+          </w:rPr>
+          <w:t>Hình 9: Mô tả các bước nhiệm vụ</w:t>
+        </w:r>
+        <w:r>
+          <w:rPr>
+            <w:noProof/>
+            <w:webHidden/>
+          </w:rPr>
+          <w:tab/>
+        </w:r>
+        <w:r>
+          <w:rPr>
+            <w:noProof/>
+            <w:webHidden/>
+          </w:rPr>
+          <w:fldChar w:fldCharType="begin"/>
+        </w:r>
+        <w:r>
+          <w:rPr>
+            <w:noProof/>
+            <w:webHidden/>
+          </w:rPr>
+          <w:instrText xml:space="preserve"> PAGEREF _Toc77749607 \h </w:instrText>
+        </w:r>
+        <w:r>
+          <w:rPr>
+            <w:noProof/>
+            <w:webHidden/>
+          </w:rPr>
+        </w:r>
+        <w:r>
+          <w:rPr>
+            <w:noProof/>
+            <w:webHidden/>
+          </w:rPr>
+          <w:fldChar w:fldCharType="separate"/>
+        </w:r>
+        <w:r>
+          <w:rPr>
+            <w:noProof/>
+            <w:webHidden/>
+          </w:rPr>
+          <w:t>17</w:t>
+        </w:r>
+        <w:r>
+          <w:rPr>
+            <w:noProof/>
+            <w:webHidden/>
+          </w:rPr>
+          <w:fldChar w:fldCharType="end"/>
+        </w:r>
+      </w:hyperlink>
+    </w:p>
+    <w:p>
+      <w:pPr>
+        <w:pStyle w:val="TableofFigures"/>
+        <w:tabs>
+          <w:tab w:val="right" w:leader="dot" w:pos="8778"/>
+        </w:tabs>
+        <w:rPr>
+          <w:rFonts w:asciiTheme="minorHAnsi" w:hAnsiTheme="minorHAnsi"/>
+          <w:noProof/>
+          <w:sz w:val="22"/>
+          <w:lang w:eastAsia="en-US"/>
+        </w:rPr>
+      </w:pPr>
+      <w:hyperlink r:id="rId17" w:anchor="_Toc77749608" w:history="1">
+        <w:r>
+          <w:rPr>
+            <w:rStyle w:val="Hyperlink"/>
+            <w:noProof/>
+          </w:rPr>
+          <w:t>Hình 10: Kế hoạch thực hiện từng nhiệm vụ theo thời gian</w:t>
+        </w:r>
+        <w:r>
+          <w:rPr>
+            <w:noProof/>
+            <w:webHidden/>
+          </w:rPr>
+          <w:tab/>
+        </w:r>
+        <w:r>
+          <w:rPr>
+            <w:noProof/>
+            <w:webHidden/>
+          </w:rPr>
+          <w:fldChar w:fldCharType="begin"/>
+        </w:r>
+        <w:r>
+          <w:rPr>
+            <w:noProof/>
+            <w:webHidden/>
+          </w:rPr>
+          <w:instrText xml:space="preserve"> PAGEREF _Toc77749608 \h </w:instrText>
+        </w:r>
+        <w:r>
+          <w:rPr>
+            <w:noProof/>
+            <w:webHidden/>
+          </w:rPr>
+        </w:r>
+        <w:r>
+          <w:rPr>
+            <w:noProof/>
+            <w:webHidden/>
+          </w:rPr>
+          <w:fldChar w:fldCharType="separate"/>
+        </w:r>
+        <w:r>
+          <w:rPr>
+            <w:noProof/>
+            <w:webHidden/>
+          </w:rPr>
+          <w:t>17</w:t>
+        </w:r>
+        <w:r>
+          <w:rPr>
+            <w:noProof/>
+            <w:webHidden/>
+          </w:rPr>
+          <w:fldChar w:fldCharType="end"/>
+        </w:r>
+      </w:hyperlink>
+    </w:p>
+    <w:p>
+      <w:pPr>
+        <w:pStyle w:val="TableofFigures"/>
+        <w:tabs>
+          <w:tab w:val="right" w:leader="dot" w:pos="8778"/>
+        </w:tabs>
+        <w:rPr>
+          <w:rFonts w:asciiTheme="minorHAnsi" w:hAnsiTheme="minorHAnsi"/>
+          <w:noProof/>
+          <w:sz w:val="22"/>
+          <w:lang w:eastAsia="en-US"/>
+        </w:rPr>
+      </w:pPr>
+      <w:hyperlink r:id="rId18" w:anchor="_Toc77749609" w:history="1">
+        <w:r>
+          <w:rPr>
+            <w:rStyle w:val="Hyperlink"/>
+            <w:noProof/>
+          </w:rPr>
+          <w:t>Hình 11: Sơ đồ thành phần</w:t>
+        </w:r>
+        <w:r>
+          <w:rPr>
+            <w:noProof/>
+            <w:webHidden/>
+          </w:rPr>
+          <w:tab/>
+        </w:r>
+        <w:r>
+          <w:rPr>
+            <w:noProof/>
+            <w:webHidden/>
+          </w:rPr>
+          <w:fldChar w:fldCharType="begin"/>
+        </w:r>
+        <w:r>
+          <w:rPr>
+            <w:noProof/>
+            <w:webHidden/>
+          </w:rPr>
+          <w:instrText xml:space="preserve"> PAGEREF _Toc77749609 \h </w:instrText>
+        </w:r>
+        <w:r>
+          <w:rPr>
+            <w:noProof/>
+            <w:webHidden/>
+          </w:rPr>
+        </w:r>
+        <w:r>
+          <w:rPr>
+            <w:noProof/>
+            <w:webHidden/>
+          </w:rPr>
+          <w:fldChar w:fldCharType="separate"/>
+        </w:r>
+        <w:r>
+          <w:rPr>
+            <w:noProof/>
+            <w:webHidden/>
+          </w:rPr>
+          <w:t>19</w:t>
+        </w:r>
+        <w:r>
+          <w:rPr>
+            <w:noProof/>
+            <w:webHidden/>
+          </w:rPr>
+          <w:fldChar w:fldCharType="end"/>
+        </w:r>
+      </w:hyperlink>
+    </w:p>
+    <w:p>
+      <w:pPr>
+        <w:pStyle w:val="TableofFigures"/>
+        <w:tabs>
+          <w:tab w:val="right" w:leader="dot" w:pos="8778"/>
+        </w:tabs>
+        <w:rPr>
+          <w:rFonts w:asciiTheme="minorHAnsi" w:hAnsiTheme="minorHAnsi"/>
+          <w:noProof/>
+          <w:sz w:val="22"/>
+          <w:lang w:eastAsia="en-US"/>
+        </w:rPr>
+      </w:pPr>
+      <w:hyperlink r:id="rId19" w:anchor="_Toc77749610" w:history="1">
+        <w:r>
+          <w:rPr>
+            <w:rStyle w:val="Hyperlink"/>
+            <w:noProof/>
+          </w:rPr>
+          <w:t>Hình 12: Sơ đồ triển khai toàn hệ thống</w:t>
+        </w:r>
+        <w:r>
+          <w:rPr>
+            <w:noProof/>
+            <w:webHidden/>
+          </w:rPr>
+          <w:tab/>
+        </w:r>
+        <w:r>
+          <w:rPr>
+            <w:noProof/>
+            <w:webHidden/>
+          </w:rPr>
+          <w:fldChar w:fldCharType="begin"/>
+        </w:r>
+        <w:r>
+          <w:rPr>
+            <w:noProof/>
+            <w:webHidden/>
+          </w:rPr>
+          <w:instrText xml:space="preserve"> PAGEREF _Toc77749610 \h </w:instrText>
+        </w:r>
+        <w:r>
+          <w:rPr>
+            <w:noProof/>
+            <w:webHidden/>
+          </w:rPr>
+        </w:r>
+        <w:r>
+          <w:rPr>
+            <w:noProof/>
+            <w:webHidden/>
+          </w:rPr>
+          <w:fldChar w:fldCharType="separate"/>
+        </w:r>
+        <w:r>
+          <w:rPr>
+            <w:noProof/>
+            <w:webHidden/>
+          </w:rPr>
+          <w:t>20</w:t>
+        </w:r>
+        <w:r>
+          <w:rPr>
+            <w:noProof/>
+            <w:webHidden/>
+          </w:rPr>
+          <w:fldChar w:fldCharType="end"/>
+        </w:r>
+      </w:hyperlink>
+    </w:p>
+    <w:p>
+      <w:pPr>
+        <w:pStyle w:val="TableofFigures"/>
+        <w:tabs>
+          <w:tab w:val="right" w:leader="dot" w:pos="8778"/>
+        </w:tabs>
+        <w:rPr>
+          <w:rFonts w:asciiTheme="minorHAnsi" w:hAnsiTheme="minorHAnsi"/>
+          <w:noProof/>
+          <w:sz w:val="22"/>
+          <w:lang w:eastAsia="en-US"/>
+        </w:rPr>
+      </w:pPr>
+      <w:hyperlink r:id="rId20" w:anchor="_Toc77749611" w:history="1">
+        <w:r>
+          <w:rPr>
+            <w:rStyle w:val="Hyperlink"/>
+            <w:noProof/>
+          </w:rPr>
+          <w:t>Hình 13: Kế hoạch triển khai cài đặt</w:t>
+        </w:r>
+        <w:r>
+          <w:rPr>
+            <w:noProof/>
+            <w:webHidden/>
+          </w:rPr>
+          <w:tab/>
+        </w:r>
+        <w:r>
+          <w:rPr>
+            <w:noProof/>
+            <w:webHidden/>
+          </w:rPr>
+          <w:fldChar w:fldCharType="begin"/>
+        </w:r>
+        <w:r>
+          <w:rPr>
+            <w:noProof/>
+            <w:webHidden/>
+          </w:rPr>
+          <w:instrText xml:space="preserve"> PAGEREF _Toc77749611 \h </w:instrText>
+        </w:r>
+        <w:r>
+          <w:rPr>
+            <w:noProof/>
+            <w:webHidden/>
+          </w:rPr>
+        </w:r>
+        <w:r>
+          <w:rPr>
+            <w:noProof/>
+            <w:webHidden/>
+          </w:rPr>
+          <w:fldChar w:fldCharType="separate"/>
+        </w:r>
+        <w:r>
+          <w:rPr>
+            <w:noProof/>
+            <w:webHidden/>
+          </w:rPr>
+          <w:t>21</w:t>
+        </w:r>
+        <w:r>
+          <w:rPr>
+            <w:noProof/>
+            <w:webHidden/>
+          </w:rPr>
+          <w:fldChar w:fldCharType="end"/>
+        </w:r>
+      </w:hyperlink>
+    </w:p>
+    <w:p>
+      <w:pPr>
         <w:rPr>
           <w:rFonts w:eastAsiaTheme="majorEastAsia" w:cs="Times New Roman"/>
           <w:b/>
@@ -3438,7 +3958,7 @@
           <w:color w:val="auto"/>
         </w:rPr>
       </w:pPr>
-      <w:bookmarkStart w:id="2" w:name="_Toc77690047"/>
+      <w:bookmarkStart w:id="3" w:name="_Toc77749639"/>
       <w:r>
         <w:rPr>
           <w:rFonts w:ascii="Times New Roman" w:hAnsi="Times New Roman" w:cs="Times New Roman"/>
@@ -3528,7 +4048,7 @@
         </w:rPr>
         <w:t>hóm</w:t>
       </w:r>
-      <w:bookmarkEnd w:id="2"/>
+      <w:bookmarkEnd w:id="3"/>
     </w:p>
     <w:p>
       <w:pPr>
@@ -4404,7 +4924,7 @@
           <w:lang w:val="vi-VN"/>
         </w:rPr>
       </w:pPr>
-      <w:bookmarkStart w:id="3" w:name="_Toc77690048"/>
+      <w:bookmarkStart w:id="4" w:name="_Toc77749640"/>
       <w:r>
         <w:rPr>
           <w:rFonts w:cs="Times New Roman"/>
@@ -4422,7 +4942,7 @@
         </w:rPr>
         <w:t>:</w:t>
       </w:r>
-      <w:bookmarkEnd w:id="3"/>
+      <w:bookmarkEnd w:id="4"/>
     </w:p>
     <w:p>
       <w:pPr>
@@ -4442,7 +4962,7 @@
           <w:szCs w:val="28"/>
         </w:rPr>
       </w:pPr>
-      <w:bookmarkStart w:id="4" w:name="_Toc77690049"/>
+      <w:bookmarkStart w:id="5" w:name="_Toc77749641"/>
       <w:r>
         <w:rPr>
           <w:rFonts w:cs="Times New Roman"/>
@@ -4451,7 +4971,7 @@
         </w:rPr>
         <w:t>a</w:t>
       </w:r>
-      <w:bookmarkEnd w:id="4"/>
+      <w:bookmarkEnd w:id="5"/>
     </w:p>
     <w:p>
       <w:pPr>
@@ -4471,7 +4991,7 @@
           <w:szCs w:val="28"/>
         </w:rPr>
       </w:pPr>
-      <w:bookmarkStart w:id="5" w:name="_Toc77690050"/>
+      <w:bookmarkStart w:id="6" w:name="_Toc77749642"/>
       <w:r>
         <w:rPr>
           <w:rFonts w:cs="Times New Roman"/>
@@ -4480,7 +5000,7 @@
         </w:rPr>
         <w:t>b</w:t>
       </w:r>
-      <w:bookmarkEnd w:id="5"/>
+      <w:bookmarkEnd w:id="6"/>
     </w:p>
     <w:p>
       <w:pPr>
@@ -4519,7 +5039,7 @@
           <w:szCs w:val="28"/>
         </w:rPr>
       </w:pPr>
-      <w:bookmarkStart w:id="6" w:name="_Toc77690051"/>
+      <w:bookmarkStart w:id="7" w:name="_Toc77749643"/>
       <w:r>
         <w:rPr>
           <w:rFonts w:cs="Times New Roman"/>
@@ -4537,7 +5057,7 @@
         </w:rPr>
         <w:t>:</w:t>
       </w:r>
-      <w:bookmarkEnd w:id="6"/>
+      <w:bookmarkEnd w:id="7"/>
     </w:p>
     <w:p>
       <w:pPr>
@@ -4556,7 +5076,7 @@
           <w:szCs w:val="28"/>
         </w:rPr>
       </w:pPr>
-      <w:bookmarkStart w:id="7" w:name="_Toc77690052"/>
+      <w:bookmarkStart w:id="8" w:name="_Toc77749644"/>
       <w:r>
         <w:rPr>
           <w:rFonts w:cs="Times New Roman"/>
@@ -4565,7 +5085,7 @@
         </w:rPr>
         <w:t>Phân tích hiện trạng</w:t>
       </w:r>
-      <w:bookmarkEnd w:id="7"/>
+      <w:bookmarkEnd w:id="8"/>
     </w:p>
     <w:p>
       <w:pPr>
@@ -4776,7 +5296,6 @@
           <w:id w:val="-98337046"/>
           <w:citation/>
         </w:sdtPr>
-        <w:sdtEndPr/>
         <w:sdtContent>
           <w:r>
             <w:rPr>
@@ -5025,7 +5544,7 @@
                     <pic:cNvPicPr/>
                   </pic:nvPicPr>
                   <pic:blipFill>
-                    <a:blip r:embed="rId15">
+                    <a:blip r:embed="rId21">
                       <a:extLst>
                         <a:ext uri="{28A0092B-C50C-407E-A947-70E740481C1C}">
                           <a14:useLocalDpi xmlns:a14="http://schemas.microsoft.com/office/drawing/2010/main" val="0"/>
@@ -5108,7 +5627,7 @@
                                 <w:szCs w:val="28"/>
                               </w:rPr>
                             </w:pPr>
-                            <w:bookmarkStart w:id="8" w:name="_Toc77663132"/>
+                            <w:bookmarkStart w:id="9" w:name="_Toc77749599"/>
                             <w:r>
                               <w:t xml:space="preserve">Hình </w:t>
                             </w:r>
@@ -5133,7 +5652,7 @@
                             <w:r>
                               <w:t>: Sơ đồ ngữ cảnh tổng quan của toàn bộ hệ thống</w:t>
                             </w:r>
-                            <w:bookmarkEnd w:id="8"/>
+                            <w:bookmarkEnd w:id="9"/>
                           </w:p>
                         </w:txbxContent>
                       </wps:txbx>
@@ -5171,7 +5690,7 @@
                           <w:szCs w:val="28"/>
                         </w:rPr>
                       </w:pPr>
-                      <w:bookmarkStart w:id="9" w:name="_Toc77663132"/>
+                      <w:bookmarkStart w:id="10" w:name="_Toc77749599"/>
                       <w:r>
                         <w:t xml:space="preserve">Hình </w:t>
                       </w:r>
@@ -5196,7 +5715,7 @@
                       <w:r>
                         <w:t>: Sơ đồ ngữ cảnh tổng quan của toàn bộ hệ thống</w:t>
                       </w:r>
-                      <w:bookmarkEnd w:id="9"/>
+                      <w:bookmarkEnd w:id="10"/>
                     </w:p>
                   </w:txbxContent>
                 </v:textbox>
@@ -5468,7 +5987,7 @@
           <w:szCs w:val="28"/>
         </w:rPr>
       </w:pPr>
-      <w:bookmarkStart w:id="10" w:name="_Toc77690053"/>
+      <w:bookmarkStart w:id="11" w:name="_Toc77749645"/>
       <w:r>
         <w:rPr>
           <w:rFonts w:cs="Times New Roman"/>
@@ -5478,7 +5997,7 @@
         <w:lastRenderedPageBreak/>
         <w:t>Đánh giá khả thi</w:t>
       </w:r>
-      <w:bookmarkEnd w:id="10"/>
+      <w:bookmarkEnd w:id="11"/>
     </w:p>
     <w:p>
       <w:pPr>
@@ -5498,7 +6017,7 @@
           <w:szCs w:val="28"/>
         </w:rPr>
       </w:pPr>
-      <w:bookmarkStart w:id="11" w:name="_Toc77690054"/>
+      <w:bookmarkStart w:id="12" w:name="_Toc77749646"/>
       <w:r>
         <w:rPr>
           <w:rFonts w:cs="Times New Roman"/>
@@ -5507,7 +6026,7 @@
         </w:rPr>
         <w:t>Khả thi kinh tế</w:t>
       </w:r>
-      <w:bookmarkEnd w:id="11"/>
+      <w:bookmarkEnd w:id="12"/>
       <w:r>
         <w:rPr>
           <w:rFonts w:cs="Times New Roman"/>
@@ -6252,7 +6771,7 @@
                     <pic:cNvPicPr/>
                   </pic:nvPicPr>
                   <pic:blipFill>
-                    <a:blip r:embed="rId16">
+                    <a:blip r:embed="rId22">
                       <a:extLst>
                         <a:ext uri="{28A0092B-C50C-407E-A947-70E740481C1C}">
                           <a14:useLocalDpi xmlns:a14="http://schemas.microsoft.com/office/drawing/2010/main" val="0"/>
@@ -6335,7 +6854,7 @@
                                 <w:szCs w:val="28"/>
                               </w:rPr>
                             </w:pPr>
-                            <w:bookmarkStart w:id="12" w:name="_Toc77663133"/>
+                            <w:bookmarkStart w:id="13" w:name="_Toc77749600"/>
                             <w:r>
                               <w:t xml:space="preserve">Hình </w:t>
                             </w:r>
@@ -6367,7 +6886,7 @@
                               </w:rPr>
                               <w:t>Đơn vị: triệu VND</w:t>
                             </w:r>
-                            <w:bookmarkEnd w:id="12"/>
+                            <w:bookmarkEnd w:id="13"/>
                           </w:p>
                         </w:txbxContent>
                       </wps:txbx>
@@ -6397,7 +6916,7 @@
                           <w:szCs w:val="28"/>
                         </w:rPr>
                       </w:pPr>
-                      <w:bookmarkStart w:id="13" w:name="_Toc77663133"/>
+                      <w:bookmarkStart w:id="14" w:name="_Toc77749600"/>
                       <w:r>
                         <w:t xml:space="preserve">Hình </w:t>
                       </w:r>
@@ -6429,7 +6948,7 @@
                         </w:rPr>
                         <w:t>Đơn vị: triệu VND</w:t>
                       </w:r>
-                      <w:bookmarkEnd w:id="13"/>
+                      <w:bookmarkEnd w:id="14"/>
                     </w:p>
                   </w:txbxContent>
                 </v:textbox>
@@ -6482,7 +7001,7 @@
         <w:jc w:val="both"/>
         <w:outlineLvl w:val="1"/>
       </w:pPr>
-      <w:bookmarkStart w:id="14" w:name="_Toc77690055"/>
+      <w:bookmarkStart w:id="15" w:name="_Toc77749647"/>
       <w:r>
         <w:rPr>
           <w:rFonts w:cs="Times New Roman"/>
@@ -6499,7 +7018,7 @@
         </w:rPr>
         <w:t>:</w:t>
       </w:r>
-      <w:bookmarkEnd w:id="14"/>
+      <w:bookmarkEnd w:id="15"/>
     </w:p>
     <w:p>
       <w:pPr>
@@ -9828,7 +10347,7 @@
           <w:szCs w:val="28"/>
         </w:rPr>
       </w:pPr>
-      <w:bookmarkStart w:id="15" w:name="_Toc77690056"/>
+      <w:bookmarkStart w:id="16" w:name="_Toc77749648"/>
       <w:r>
         <w:rPr>
           <w:rFonts w:cs="Times New Roman"/>
@@ -9837,7 +10356,7 @@
         </w:rPr>
         <w:t>Khả thi hoạt động</w:t>
       </w:r>
-      <w:bookmarkEnd w:id="15"/>
+      <w:bookmarkEnd w:id="16"/>
     </w:p>
     <w:p>
       <w:pPr>
@@ -10112,7 +10631,7 @@
           <w:szCs w:val="28"/>
         </w:rPr>
       </w:pPr>
-      <w:bookmarkStart w:id="16" w:name="_Toc77690057"/>
+      <w:bookmarkStart w:id="17" w:name="_Toc77749649"/>
       <w:r>
         <w:rPr>
           <w:rFonts w:cs="Times New Roman"/>
@@ -10121,7 +10640,7 @@
         </w:rPr>
         <w:t>Luật và hợp đồng</w:t>
       </w:r>
-      <w:bookmarkEnd w:id="16"/>
+      <w:bookmarkEnd w:id="17"/>
     </w:p>
     <w:p>
       <w:pPr>
@@ -10245,7 +10764,7 @@
           <w:szCs w:val="28"/>
         </w:rPr>
       </w:pPr>
-      <w:bookmarkStart w:id="17" w:name="_Toc77690058"/>
+      <w:bookmarkStart w:id="18" w:name="_Toc77749650"/>
       <w:r>
         <w:rPr>
           <w:rFonts w:cs="Times New Roman"/>
@@ -10254,7 +10773,7 @@
         </w:rPr>
         <w:t>Phân tích và mô hình hóa quy trình nghiệp vụ</w:t>
       </w:r>
-      <w:bookmarkEnd w:id="17"/>
+      <w:bookmarkEnd w:id="18"/>
       <w:r>
         <w:rPr>
           <w:rFonts w:cs="Times New Roman"/>
@@ -10323,7 +10842,7 @@
                                 <w:szCs w:val="28"/>
                               </w:rPr>
                             </w:pPr>
-                            <w:bookmarkStart w:id="18" w:name="_Toc77663134"/>
+                            <w:bookmarkStart w:id="19" w:name="_Toc77749601"/>
                             <w:r>
                               <w:t xml:space="preserve">Hình </w:t>
                             </w:r>
@@ -10348,7 +10867,7 @@
                             <w:r>
                               <w:t>: Sơ đồ use case nghiệp vụ chăm sóc khách hàng</w:t>
                             </w:r>
-                            <w:bookmarkEnd w:id="18"/>
+                            <w:bookmarkEnd w:id="19"/>
                           </w:p>
                         </w:txbxContent>
                       </wps:txbx>
@@ -10380,7 +10899,7 @@
                           <w:szCs w:val="28"/>
                         </w:rPr>
                       </w:pPr>
-                      <w:bookmarkStart w:id="19" w:name="_Toc77663134"/>
+                      <w:bookmarkStart w:id="20" w:name="_Toc77749601"/>
                       <w:r>
                         <w:t xml:space="preserve">Hình </w:t>
                       </w:r>
@@ -10405,7 +10924,7 @@
                       <w:r>
                         <w:t>: Sơ đồ use case nghiệp vụ chăm sóc khách hàng</w:t>
                       </w:r>
-                      <w:bookmarkEnd w:id="19"/>
+                      <w:bookmarkEnd w:id="20"/>
                     </w:p>
                   </w:txbxContent>
                 </v:textbox>
@@ -10445,7 +10964,7 @@
                     <pic:cNvPicPr/>
                   </pic:nvPicPr>
                   <pic:blipFill>
-                    <a:blip r:embed="rId17">
+                    <a:blip r:embed="rId23">
                       <a:extLst>
                         <a:ext uri="{28A0092B-C50C-407E-A947-70E740481C1C}">
                           <a14:useLocalDpi xmlns:a14="http://schemas.microsoft.com/office/drawing/2010/main" val="0"/>
@@ -10919,7 +11438,7 @@
                                 <w:szCs w:val="28"/>
                               </w:rPr>
                             </w:pPr>
-                            <w:bookmarkStart w:id="20" w:name="_Toc77663135"/>
+                            <w:bookmarkStart w:id="21" w:name="_Toc77749602"/>
                             <w:r>
                               <w:t xml:space="preserve">Hình </w:t>
                             </w:r>
@@ -10944,7 +11463,7 @@
                             <w:r>
                               <w:t>: Activity diagram use case mua hàng</w:t>
                             </w:r>
-                            <w:bookmarkEnd w:id="20"/>
+                            <w:bookmarkEnd w:id="21"/>
                           </w:p>
                         </w:txbxContent>
                       </wps:txbx>
@@ -10974,7 +11493,7 @@
                           <w:szCs w:val="28"/>
                         </w:rPr>
                       </w:pPr>
-                      <w:bookmarkStart w:id="21" w:name="_Toc77663135"/>
+                      <w:bookmarkStart w:id="22" w:name="_Toc77749602"/>
                       <w:r>
                         <w:t xml:space="preserve">Hình </w:t>
                       </w:r>
@@ -10999,7 +11518,7 @@
                       <w:r>
                         <w:t>: Activity diagram use case mua hàng</w:t>
                       </w:r>
-                      <w:bookmarkEnd w:id="21"/>
+                      <w:bookmarkEnd w:id="22"/>
                     </w:p>
                   </w:txbxContent>
                 </v:textbox>
@@ -11040,7 +11559,7 @@
                     <pic:cNvPicPr/>
                   </pic:nvPicPr>
                   <pic:blipFill>
-                    <a:blip r:embed="rId18">
+                    <a:blip r:embed="rId24">
                       <a:extLst>
                         <a:ext uri="{28A0092B-C50C-407E-A947-70E740481C1C}">
                           <a14:useLocalDpi xmlns:a14="http://schemas.microsoft.com/office/drawing/2010/main" val="0"/>
@@ -11134,7 +11653,7 @@
                     <pic:cNvPicPr/>
                   </pic:nvPicPr>
                   <pic:blipFill>
-                    <a:blip r:embed="rId19">
+                    <a:blip r:embed="rId25">
                       <a:extLst>
                         <a:ext uri="{28A0092B-C50C-407E-A947-70E740481C1C}">
                           <a14:useLocalDpi xmlns:a14="http://schemas.microsoft.com/office/drawing/2010/main" val="0"/>
@@ -11216,7 +11735,7 @@
                                 <w:szCs w:val="28"/>
                               </w:rPr>
                             </w:pPr>
-                            <w:bookmarkStart w:id="22" w:name="_Toc77663136"/>
+                            <w:bookmarkStart w:id="23" w:name="_Toc77749603"/>
                             <w:r>
                               <w:t xml:space="preserve">Hình </w:t>
                             </w:r>
@@ -11241,7 +11760,7 @@
                             <w:r>
                               <w:t>: use case xem thông tin cá nhân</w:t>
                             </w:r>
-                            <w:bookmarkEnd w:id="22"/>
+                            <w:bookmarkEnd w:id="23"/>
                           </w:p>
                         </w:txbxContent>
                       </wps:txbx>
@@ -11270,7 +11789,7 @@
                           <w:szCs w:val="28"/>
                         </w:rPr>
                       </w:pPr>
-                      <w:bookmarkStart w:id="23" w:name="_Toc77663136"/>
+                      <w:bookmarkStart w:id="24" w:name="_Toc77749603"/>
                       <w:r>
                         <w:t xml:space="preserve">Hình </w:t>
                       </w:r>
@@ -11295,7 +11814,7 @@
                       <w:r>
                         <w:t>: use case xem thông tin cá nhân</w:t>
                       </w:r>
-                      <w:bookmarkEnd w:id="23"/>
+                      <w:bookmarkEnd w:id="24"/>
                     </w:p>
                   </w:txbxContent>
                 </v:textbox>
@@ -11391,7 +11910,7 @@
                                 <w:szCs w:val="28"/>
                               </w:rPr>
                             </w:pPr>
-                            <w:bookmarkStart w:id="24" w:name="_Toc77663137"/>
+                            <w:bookmarkStart w:id="25" w:name="_Toc77749604"/>
                             <w:r>
                               <w:t xml:space="preserve">Hình </w:t>
                             </w:r>
@@ -11416,7 +11935,7 @@
                             <w:r>
                               <w:t>: Use case nhận khuyến mãi</w:t>
                             </w:r>
-                            <w:bookmarkEnd w:id="24"/>
+                            <w:bookmarkEnd w:id="25"/>
                           </w:p>
                         </w:txbxContent>
                       </wps:txbx>
@@ -11449,7 +11968,7 @@
                           <w:szCs w:val="28"/>
                         </w:rPr>
                       </w:pPr>
-                      <w:bookmarkStart w:id="25" w:name="_Toc77663137"/>
+                      <w:bookmarkStart w:id="26" w:name="_Toc77749604"/>
                       <w:r>
                         <w:t xml:space="preserve">Hình </w:t>
                       </w:r>
@@ -11474,7 +11993,7 @@
                       <w:r>
                         <w:t>: Use case nhận khuyến mãi</w:t>
                       </w:r>
-                      <w:bookmarkEnd w:id="25"/>
+                      <w:bookmarkEnd w:id="26"/>
                     </w:p>
                   </w:txbxContent>
                 </v:textbox>
@@ -11515,7 +12034,7 @@
                     <pic:cNvPicPr/>
                   </pic:nvPicPr>
                   <pic:blipFill>
-                    <a:blip r:embed="rId20">
+                    <a:blip r:embed="rId26">
                       <a:extLst>
                         <a:ext uri="{28A0092B-C50C-407E-A947-70E740481C1C}">
                           <a14:useLocalDpi xmlns:a14="http://schemas.microsoft.com/office/drawing/2010/main" val="0"/>
@@ -11635,7 +12154,7 @@
                                 <w:szCs w:val="28"/>
                               </w:rPr>
                             </w:pPr>
-                            <w:bookmarkStart w:id="26" w:name="_Toc77663138"/>
+                            <w:bookmarkStart w:id="27" w:name="_Toc77749605"/>
                             <w:r>
                               <w:t xml:space="preserve">Hình </w:t>
                             </w:r>
@@ -11660,7 +12179,7 @@
                             <w:r>
                               <w:t>: Use case hậu mãi</w:t>
                             </w:r>
-                            <w:bookmarkEnd w:id="26"/>
+                            <w:bookmarkEnd w:id="27"/>
                           </w:p>
                         </w:txbxContent>
                       </wps:txbx>
@@ -11691,7 +12210,7 @@
                           <w:szCs w:val="28"/>
                         </w:rPr>
                       </w:pPr>
-                      <w:bookmarkStart w:id="27" w:name="_Toc77663138"/>
+                      <w:bookmarkStart w:id="28" w:name="_Toc77749605"/>
                       <w:r>
                         <w:t xml:space="preserve">Hình </w:t>
                       </w:r>
@@ -11716,7 +12235,7 @@
                       <w:r>
                         <w:t>: Use case hậu mãi</w:t>
                       </w:r>
-                      <w:bookmarkEnd w:id="27"/>
+                      <w:bookmarkEnd w:id="28"/>
                     </w:p>
                   </w:txbxContent>
                 </v:textbox>
@@ -11757,7 +12276,7 @@
                     <pic:cNvPicPr/>
                   </pic:nvPicPr>
                   <pic:blipFill>
-                    <a:blip r:embed="rId21" cstate="print">
+                    <a:blip r:embed="rId27" cstate="print">
                       <a:extLst>
                         <a:ext uri="{28A0092B-C50C-407E-A947-70E740481C1C}">
                           <a14:useLocalDpi xmlns:a14="http://schemas.microsoft.com/office/drawing/2010/main" val="0"/>
@@ -12153,15 +12672,7 @@
           <w:szCs w:val="28"/>
         </w:rPr>
         <w:lastRenderedPageBreak/>
-        <w:t>Mô tả yêu cầu hệ thống</w:t>
-      </w:r>
-      <w:r>
-        <w:rPr>
-          <w:rFonts w:cs="Times New Roman"/>
-          <w:b/>
-          <w:szCs w:val="28"/>
-        </w:rPr>
-        <w:t>:</w:t>
+        <w:t>Mô tả yêu cầu hệ thống:</w:t>
       </w:r>
     </w:p>
     <w:p>
@@ -12621,8 +13132,6 @@
       <w:r>
         <w:t>.</w:t>
       </w:r>
-      <w:bookmarkStart w:id="28" w:name="_GoBack"/>
-      <w:bookmarkEnd w:id="28"/>
     </w:p>
     <w:p>
       <w:pPr>
@@ -12767,6 +13276,7 @@
       <w:r>
         <w:rPr>
           <w:noProof/>
+          <w:lang w:eastAsia="en-US"/>
         </w:rPr>
         <mc:AlternateContent>
           <mc:Choice Requires="wps">
@@ -12816,6 +13326,7 @@
                                 <w:szCs w:val="28"/>
                               </w:rPr>
                             </w:pPr>
+                            <w:bookmarkStart w:id="29" w:name="_Toc77749606"/>
                             <w:r>
                               <w:t xml:space="preserve">Hình </w:t>
                             </w:r>
@@ -12840,6 +13351,7 @@
                             <w:r>
                               <w:t>: Sơ đồ use case hệ thống</w:t>
                             </w:r>
+                            <w:bookmarkEnd w:id="29"/>
                           </w:p>
                         </w:txbxContent>
                       </wps:txbx>
@@ -12871,6 +13383,7 @@
                           <w:szCs w:val="28"/>
                         </w:rPr>
                       </w:pPr>
+                      <w:bookmarkStart w:id="30" w:name="_Toc77749606"/>
                       <w:r>
                         <w:t xml:space="preserve">Hình </w:t>
                       </w:r>
@@ -12895,6 +13408,7 @@
                       <w:r>
                         <w:t>: Sơ đồ use case hệ thống</w:t>
                       </w:r>
+                      <w:bookmarkEnd w:id="30"/>
                     </w:p>
                   </w:txbxContent>
                 </v:textbox>
@@ -12937,7 +13451,7 @@
                     <pic:cNvPicPr/>
                   </pic:nvPicPr>
                   <pic:blipFill>
-                    <a:blip r:embed="rId22">
+                    <a:blip r:embed="rId28">
                       <a:extLst>
                         <a:ext uri="{28A0092B-C50C-407E-A947-70E740481C1C}">
                           <a14:useLocalDpi xmlns:a14="http://schemas.microsoft.com/office/drawing/2010/main" val="0"/>
@@ -13000,7 +13514,7 @@
           <w:szCs w:val="28"/>
         </w:rPr>
       </w:pPr>
-      <w:bookmarkStart w:id="29" w:name="_Toc77690059"/>
+      <w:bookmarkStart w:id="31" w:name="_Toc77749651"/>
       <w:r>
         <w:rPr>
           <w:rFonts w:cs="Times New Roman"/>
@@ -13009,7 +13523,7 @@
         </w:rPr>
         <w:t>Kế hoạch thực hiện</w:t>
       </w:r>
-      <w:bookmarkEnd w:id="29"/>
+      <w:bookmarkEnd w:id="31"/>
     </w:p>
     <w:p>
       <w:pPr>
@@ -13364,6 +13878,7 @@
       <w:r>
         <w:rPr>
           <w:noProof/>
+          <w:lang w:eastAsia="en-US"/>
         </w:rPr>
         <mc:AlternateContent>
           <mc:Choice Requires="wps">
@@ -13411,6 +13926,7 @@
                                 <w:szCs w:val="28"/>
                               </w:rPr>
                             </w:pPr>
+                            <w:bookmarkStart w:id="32" w:name="_Toc77749607"/>
                             <w:r>
                               <w:t xml:space="preserve">Hình </w:t>
                             </w:r>
@@ -13435,6 +13951,7 @@
                             <w:r>
                               <w:t>: Mô tả các bước nhiệm vụ</w:t>
                             </w:r>
+                            <w:bookmarkEnd w:id="32"/>
                           </w:p>
                         </w:txbxContent>
                       </wps:txbx>
@@ -13464,6 +13981,7 @@
                           <w:szCs w:val="28"/>
                         </w:rPr>
                       </w:pPr>
+                      <w:bookmarkStart w:id="33" w:name="_Toc77749607"/>
                       <w:r>
                         <w:t xml:space="preserve">Hình </w:t>
                       </w:r>
@@ -13488,6 +14006,7 @@
                       <w:r>
                         <w:t>: Mô tả các bước nhiệm vụ</w:t>
                       </w:r>
+                      <w:bookmarkEnd w:id="33"/>
                     </w:p>
                   </w:txbxContent>
                 </v:textbox>
@@ -13500,7 +14019,9 @@
       <w:r>
         <w:rPr>
           <w:rFonts w:cs="Times New Roman"/>
-          <w:szCs w:val="28"/>
+          <w:noProof/>
+          <w:szCs w:val="28"/>
+          <w:lang w:eastAsia="en-US"/>
         </w:rPr>
         <w:drawing>
           <wp:anchor distT="0" distB="0" distL="114300" distR="114300" simplePos="0" relativeHeight="251683840" behindDoc="0" locked="0" layoutInCell="1" allowOverlap="1" wp14:anchorId="1FF62D37" wp14:editId="45FE49B9">
@@ -13526,7 +14047,7 @@
                     <pic:cNvPicPr/>
                   </pic:nvPicPr>
                   <pic:blipFill>
-                    <a:blip r:embed="rId23" cstate="print">
+                    <a:blip r:embed="rId29" cstate="print">
                       <a:extLst>
                         <a:ext uri="{28A0092B-C50C-407E-A947-70E740481C1C}">
                           <a14:useLocalDpi xmlns:a14="http://schemas.microsoft.com/office/drawing/2010/main" val="0"/>
@@ -13585,6 +14106,7 @@
       <w:r>
         <w:rPr>
           <w:noProof/>
+          <w:lang w:eastAsia="en-US"/>
         </w:rPr>
         <mc:AlternateContent>
           <mc:Choice Requires="wps">
@@ -13633,6 +14155,7 @@
                                 <w:szCs w:val="28"/>
                               </w:rPr>
                             </w:pPr>
+                            <w:bookmarkStart w:id="34" w:name="_Toc77749608"/>
                             <w:r>
                               <w:t xml:space="preserve">Hình </w:t>
                             </w:r>
@@ -13657,6 +14180,7 @@
                             <w:r>
                               <w:t>: Kế hoạch thực hiện từng nhiệm vụ theo thời gian</w:t>
                             </w:r>
+                            <w:bookmarkEnd w:id="34"/>
                           </w:p>
                         </w:txbxContent>
                       </wps:txbx>
@@ -13687,6 +14211,7 @@
                           <w:szCs w:val="28"/>
                         </w:rPr>
                       </w:pPr>
+                      <w:bookmarkStart w:id="35" w:name="_Toc77749608"/>
                       <w:r>
                         <w:t xml:space="preserve">Hình </w:t>
                       </w:r>
@@ -13711,6 +14236,7 @@
                       <w:r>
                         <w:t>: Kế hoạch thực hiện từng nhiệm vụ theo thời gian</w:t>
                       </w:r>
+                      <w:bookmarkEnd w:id="35"/>
                     </w:p>
                   </w:txbxContent>
                 </v:textbox>
@@ -13723,7 +14249,9 @@
       <w:r>
         <w:rPr>
           <w:rFonts w:cs="Times New Roman"/>
-          <w:szCs w:val="28"/>
+          <w:noProof/>
+          <w:szCs w:val="28"/>
+          <w:lang w:eastAsia="en-US"/>
         </w:rPr>
         <w:drawing>
           <wp:anchor distT="0" distB="0" distL="114300" distR="114300" simplePos="0" relativeHeight="251686912" behindDoc="0" locked="0" layoutInCell="1" allowOverlap="1" wp14:anchorId="1A42CC9C" wp14:editId="2F50E268">
@@ -13749,7 +14277,7 @@
                     <pic:cNvPicPr/>
                   </pic:nvPicPr>
                   <pic:blipFill>
-                    <a:blip r:embed="rId24">
+                    <a:blip r:embed="rId30">
                       <a:extLst>
                         <a:ext uri="{28A0092B-C50C-407E-A947-70E740481C1C}">
                           <a14:useLocalDpi xmlns:a14="http://schemas.microsoft.com/office/drawing/2010/main" val="0"/>
@@ -13810,7 +14338,7 @@
           <w:szCs w:val="28"/>
         </w:rPr>
       </w:pPr>
-      <w:bookmarkStart w:id="30" w:name="_Toc77690060"/>
+      <w:bookmarkStart w:id="36" w:name="_Toc77749652"/>
       <w:r>
         <w:rPr>
           <w:rFonts w:cs="Times New Roman"/>
@@ -13828,7 +14356,7 @@
         </w:rPr>
         <w:t>:</w:t>
       </w:r>
-      <w:bookmarkEnd w:id="30"/>
+      <w:bookmarkEnd w:id="36"/>
     </w:p>
     <w:p>
       <w:pPr>
@@ -13851,7 +14379,7 @@
           <w:szCs w:val="28"/>
         </w:rPr>
       </w:pPr>
-      <w:bookmarkStart w:id="31" w:name="_Toc77690061"/>
+      <w:bookmarkStart w:id="37" w:name="_Toc77749653"/>
       <w:r>
         <w:rPr>
           <w:rFonts w:cs="Times New Roman"/>
@@ -13860,7 +14388,7 @@
         </w:rPr>
         <w:t>a</w:t>
       </w:r>
-      <w:bookmarkEnd w:id="31"/>
+      <w:bookmarkEnd w:id="37"/>
     </w:p>
     <w:p>
       <w:pPr>
@@ -13883,7 +14411,7 @@
           <w:szCs w:val="28"/>
         </w:rPr>
       </w:pPr>
-      <w:bookmarkStart w:id="32" w:name="_Toc77690062"/>
+      <w:bookmarkStart w:id="38" w:name="_Toc77749654"/>
       <w:r>
         <w:rPr>
           <w:rFonts w:cs="Times New Roman"/>
@@ -13892,7 +14420,7 @@
         </w:rPr>
         <w:t>b</w:t>
       </w:r>
-      <w:bookmarkEnd w:id="32"/>
+      <w:bookmarkEnd w:id="38"/>
     </w:p>
     <w:p>
       <w:pPr>
@@ -13931,7 +14459,7 @@
           <w:szCs w:val="28"/>
         </w:rPr>
       </w:pPr>
-      <w:bookmarkStart w:id="33" w:name="_Toc77690063"/>
+      <w:bookmarkStart w:id="39" w:name="_Toc77749655"/>
       <w:r>
         <w:rPr>
           <w:rFonts w:cs="Times New Roman"/>
@@ -13949,7 +14477,7 @@
         </w:rPr>
         <w:t>:</w:t>
       </w:r>
-      <w:bookmarkEnd w:id="33"/>
+      <w:bookmarkEnd w:id="39"/>
     </w:p>
     <w:p>
       <w:pPr>
@@ -13969,16 +14497,688 @@
           <w:szCs w:val="28"/>
         </w:rPr>
       </w:pPr>
-      <w:bookmarkStart w:id="34" w:name="_Toc77690064"/>
+      <w:bookmarkStart w:id="40" w:name="_Toc77749656"/>
       <w:r>
         <w:rPr>
           <w:rFonts w:cs="Times New Roman"/>
           <w:b/>
           <w:szCs w:val="28"/>
         </w:rPr>
-        <w:t>a</w:t>
-      </w:r>
-      <w:bookmarkEnd w:id="34"/>
+        <w:t>Mô hình triển khai</w:t>
+      </w:r>
+      <w:bookmarkEnd w:id="40"/>
+    </w:p>
+    <w:p>
+      <w:pPr>
+        <w:ind w:left="630"/>
+        <w:jc w:val="both"/>
+        <w:rPr>
+          <w:rFonts w:cs="Times New Roman"/>
+          <w:szCs w:val="28"/>
+        </w:rPr>
+      </w:pPr>
+      <w:r>
+        <w:rPr>
+          <w:rFonts w:cs="Times New Roman"/>
+          <w:szCs w:val="28"/>
+        </w:rPr>
+        <w:t xml:space="preserve">Hệ thống được triển khai </w:t>
+      </w:r>
+      <w:r>
+        <w:rPr>
+          <w:rFonts w:cs="Times New Roman"/>
+          <w:szCs w:val="28"/>
+        </w:rPr>
+        <w:t xml:space="preserve">trên mô hình khách-chủ (client-server) </w:t>
+      </w:r>
+      <w:r>
+        <w:rPr>
+          <w:rFonts w:cs="Times New Roman"/>
+          <w:szCs w:val="28"/>
+        </w:rPr>
+        <w:t>để tối ưu hóa tính linh hoạt của hệ thống, đồng thời</w:t>
+      </w:r>
+      <w:r>
+        <w:rPr>
+          <w:rFonts w:cs="Times New Roman"/>
+          <w:szCs w:val="28"/>
+        </w:rPr>
+        <w:t xml:space="preserve"> </w:t>
+      </w:r>
+      <w:r>
+        <w:rPr>
+          <w:rFonts w:cs="Times New Roman"/>
+          <w:szCs w:val="28"/>
+        </w:rPr>
+        <w:t>tận dụng các thiết bị phâ</w:t>
+      </w:r>
+      <w:r>
+        <w:rPr>
+          <w:rFonts w:cs="Times New Roman"/>
+          <w:szCs w:val="28"/>
+        </w:rPr>
+        <w:t>̀n cứng có sẵn của công ty.</w:t>
+      </w:r>
+      <w:r>
+        <w:rPr>
+          <w:rFonts w:cs="Times New Roman"/>
+          <w:szCs w:val="28"/>
+        </w:rPr>
+        <w:t xml:space="preserve"> Cụ thể sơ đồ các thành phần được cài đặt </w:t>
+      </w:r>
+      <w:r>
+        <w:rPr>
+          <w:rFonts w:cs="Times New Roman"/>
+          <w:szCs w:val="28"/>
+        </w:rPr>
+        <w:t>phân tán</w:t>
+      </w:r>
+      <w:r>
+        <w:rPr>
+          <w:rFonts w:cs="Times New Roman"/>
+          <w:szCs w:val="28"/>
+        </w:rPr>
+        <w:t>, bao gồm:</w:t>
+      </w:r>
+    </w:p>
+    <w:p>
+      <w:pPr>
+        <w:pStyle w:val="ListParagraph"/>
+        <w:numPr>
+          <w:ilvl w:val="0"/>
+          <w:numId w:val="37"/>
+        </w:numPr>
+        <w:shd w:val="clear" w:color="auto" w:fill="FFFFFF" w:themeFill="background1"/>
+        <w:spacing w:line="360" w:lineRule="auto"/>
+        <w:jc w:val="both"/>
+        <w:rPr>
+          <w:rFonts w:cs="Times New Roman"/>
+          <w:szCs w:val="28"/>
+        </w:rPr>
+      </w:pPr>
+      <w:r>
+        <w:rPr>
+          <w:rFonts w:cs="Times New Roman"/>
+          <w:szCs w:val="28"/>
+        </w:rPr>
+        <w:t xml:space="preserve">Giao diện: </w:t>
+      </w:r>
+    </w:p>
+    <w:p>
+      <w:pPr>
+        <w:pStyle w:val="ListParagraph"/>
+        <w:numPr>
+          <w:ilvl w:val="1"/>
+          <w:numId w:val="37"/>
+        </w:numPr>
+        <w:shd w:val="clear" w:color="auto" w:fill="FFFFFF" w:themeFill="background1"/>
+        <w:spacing w:line="360" w:lineRule="auto"/>
+        <w:jc w:val="both"/>
+        <w:rPr>
+          <w:rFonts w:cs="Times New Roman"/>
+          <w:szCs w:val="28"/>
+        </w:rPr>
+      </w:pPr>
+      <w:r>
+        <w:rPr>
+          <w:rFonts w:cs="Times New Roman"/>
+          <w:szCs w:val="28"/>
+        </w:rPr>
+        <w:t>MH_XemTK.html</w:t>
+      </w:r>
+    </w:p>
+    <w:p>
+      <w:pPr>
+        <w:pStyle w:val="ListParagraph"/>
+        <w:numPr>
+          <w:ilvl w:val="1"/>
+          <w:numId w:val="37"/>
+        </w:numPr>
+        <w:shd w:val="clear" w:color="auto" w:fill="FFFFFF" w:themeFill="background1"/>
+        <w:spacing w:line="360" w:lineRule="auto"/>
+        <w:jc w:val="both"/>
+        <w:rPr>
+          <w:rFonts w:cs="Times New Roman"/>
+          <w:szCs w:val="28"/>
+        </w:rPr>
+      </w:pPr>
+      <w:r>
+        <w:rPr>
+          <w:rFonts w:cs="Times New Roman"/>
+          <w:szCs w:val="28"/>
+        </w:rPr>
+        <w:t>MH_HauMa</w:t>
+      </w:r>
+      <w:r>
+        <w:rPr>
+          <w:rFonts w:cs="Times New Roman"/>
+          <w:szCs w:val="28"/>
+        </w:rPr>
+        <w:t>i.html</w:t>
+      </w:r>
+    </w:p>
+    <w:p>
+      <w:pPr>
+        <w:pStyle w:val="ListParagraph"/>
+        <w:numPr>
+          <w:ilvl w:val="1"/>
+          <w:numId w:val="37"/>
+        </w:numPr>
+        <w:shd w:val="clear" w:color="auto" w:fill="FFFFFF" w:themeFill="background1"/>
+        <w:spacing w:line="360" w:lineRule="auto"/>
+        <w:jc w:val="both"/>
+        <w:rPr>
+          <w:rFonts w:cs="Times New Roman"/>
+          <w:szCs w:val="28"/>
+        </w:rPr>
+      </w:pPr>
+      <w:r>
+        <w:rPr>
+          <w:rFonts w:cs="Times New Roman"/>
+          <w:szCs w:val="28"/>
+        </w:rPr>
+        <w:t>MH_</w:t>
+      </w:r>
+      <w:r>
+        <w:rPr>
+          <w:rFonts w:cs="Times New Roman"/>
+          <w:szCs w:val="28"/>
+        </w:rPr>
+        <w:t>KhuyenMai.html</w:t>
+      </w:r>
+    </w:p>
+    <w:p>
+      <w:pPr>
+        <w:pStyle w:val="ListParagraph"/>
+        <w:numPr>
+          <w:ilvl w:val="0"/>
+          <w:numId w:val="37"/>
+        </w:numPr>
+        <w:shd w:val="clear" w:color="auto" w:fill="FFFFFF" w:themeFill="background1"/>
+        <w:spacing w:line="360" w:lineRule="auto"/>
+        <w:jc w:val="both"/>
+        <w:rPr>
+          <w:rFonts w:cs="Times New Roman"/>
+          <w:szCs w:val="28"/>
+        </w:rPr>
+      </w:pPr>
+      <w:r>
+        <w:rPr>
+          <w:rFonts w:cs="Times New Roman"/>
+          <w:szCs w:val="28"/>
+        </w:rPr>
+        <w:t>Tầng Middleware:</w:t>
+      </w:r>
+    </w:p>
+    <w:p>
+      <w:pPr>
+        <w:pStyle w:val="ListParagraph"/>
+        <w:numPr>
+          <w:ilvl w:val="1"/>
+          <w:numId w:val="37"/>
+        </w:numPr>
+        <w:shd w:val="clear" w:color="auto" w:fill="FFFFFF" w:themeFill="background1"/>
+        <w:spacing w:line="360" w:lineRule="auto"/>
+        <w:jc w:val="both"/>
+        <w:rPr>
+          <w:rFonts w:cs="Times New Roman"/>
+          <w:szCs w:val="28"/>
+        </w:rPr>
+      </w:pPr>
+      <w:r>
+        <w:rPr>
+          <w:rFonts w:cs="Times New Roman"/>
+          <w:szCs w:val="28"/>
+        </w:rPr>
+        <w:t>CustomerMW.jar</w:t>
+      </w:r>
+    </w:p>
+    <w:p>
+      <w:pPr>
+        <w:pStyle w:val="ListParagraph"/>
+        <w:numPr>
+          <w:ilvl w:val="1"/>
+          <w:numId w:val="37"/>
+        </w:numPr>
+        <w:shd w:val="clear" w:color="auto" w:fill="FFFFFF" w:themeFill="background1"/>
+        <w:spacing w:line="360" w:lineRule="auto"/>
+        <w:jc w:val="both"/>
+        <w:rPr>
+          <w:rFonts w:cs="Times New Roman"/>
+          <w:szCs w:val="28"/>
+        </w:rPr>
+      </w:pPr>
+      <w:r>
+        <w:rPr>
+          <w:rFonts w:cs="Times New Roman"/>
+          <w:szCs w:val="28"/>
+        </w:rPr>
+        <w:t>ReceiptMW.jar</w:t>
+      </w:r>
+    </w:p>
+    <w:p>
+      <w:pPr>
+        <w:pStyle w:val="ListParagraph"/>
+        <w:numPr>
+          <w:ilvl w:val="1"/>
+          <w:numId w:val="37"/>
+        </w:numPr>
+        <w:shd w:val="clear" w:color="auto" w:fill="FFFFFF" w:themeFill="background1"/>
+        <w:spacing w:line="360" w:lineRule="auto"/>
+        <w:jc w:val="both"/>
+        <w:rPr>
+          <w:rFonts w:cs="Times New Roman"/>
+          <w:szCs w:val="28"/>
+        </w:rPr>
+      </w:pPr>
+      <w:r>
+        <w:rPr>
+          <w:rFonts w:cs="Times New Roman"/>
+          <w:szCs w:val="28"/>
+        </w:rPr>
+        <w:t>FASale</w:t>
+      </w:r>
+      <w:r>
+        <w:rPr>
+          <w:rFonts w:cs="Times New Roman"/>
+          <w:szCs w:val="28"/>
+        </w:rPr>
+        <w:t>MW.jar</w:t>
+      </w:r>
+    </w:p>
+    <w:p>
+      <w:pPr>
+        <w:pStyle w:val="ListParagraph"/>
+        <w:numPr>
+          <w:ilvl w:val="1"/>
+          <w:numId w:val="37"/>
+        </w:numPr>
+        <w:shd w:val="clear" w:color="auto" w:fill="FFFFFF" w:themeFill="background1"/>
+        <w:spacing w:line="360" w:lineRule="auto"/>
+        <w:jc w:val="both"/>
+        <w:rPr>
+          <w:rFonts w:cs="Times New Roman"/>
+          <w:szCs w:val="28"/>
+        </w:rPr>
+      </w:pPr>
+      <w:r>
+        <w:rPr>
+          <w:rFonts w:cs="Times New Roman"/>
+          <w:szCs w:val="28"/>
+        </w:rPr>
+        <w:t>PromotionMW.jar</w:t>
+      </w:r>
+    </w:p>
+    <w:p>
+      <w:pPr>
+        <w:pStyle w:val="ListParagraph"/>
+        <w:numPr>
+          <w:ilvl w:val="0"/>
+          <w:numId w:val="37"/>
+        </w:numPr>
+        <w:shd w:val="clear" w:color="auto" w:fill="FFFFFF" w:themeFill="background1"/>
+        <w:spacing w:line="360" w:lineRule="auto"/>
+        <w:jc w:val="both"/>
+        <w:rPr>
+          <w:rFonts w:cs="Times New Roman"/>
+          <w:szCs w:val="28"/>
+        </w:rPr>
+      </w:pPr>
+      <w:r>
+        <w:rPr>
+          <w:rFonts w:cs="Times New Roman"/>
+          <w:szCs w:val="28"/>
+        </w:rPr>
+        <w:t>Tầng Data</w:t>
+      </w:r>
+      <w:r>
+        <w:rPr>
+          <w:rFonts w:cs="Times New Roman"/>
+          <w:szCs w:val="28"/>
+        </w:rPr>
+        <w:t xml:space="preserve"> access</w:t>
+      </w:r>
+      <w:r>
+        <w:rPr>
+          <w:rFonts w:cs="Times New Roman"/>
+          <w:szCs w:val="28"/>
+        </w:rPr>
+        <w:t>:</w:t>
+      </w:r>
+    </w:p>
+    <w:p>
+      <w:pPr>
+        <w:pStyle w:val="ListParagraph"/>
+        <w:numPr>
+          <w:ilvl w:val="1"/>
+          <w:numId w:val="37"/>
+        </w:numPr>
+        <w:shd w:val="clear" w:color="auto" w:fill="FFFFFF" w:themeFill="background1"/>
+        <w:spacing w:line="360" w:lineRule="auto"/>
+        <w:jc w:val="both"/>
+        <w:rPr>
+          <w:rFonts w:cs="Times New Roman"/>
+          <w:szCs w:val="28"/>
+        </w:rPr>
+      </w:pPr>
+      <w:r>
+        <w:rPr>
+          <w:rFonts w:cs="Times New Roman"/>
+          <w:szCs w:val="28"/>
+        </w:rPr>
+        <w:t>CustomerDB</w:t>
+      </w:r>
+      <w:r>
+        <w:rPr>
+          <w:rFonts w:cs="Times New Roman"/>
+          <w:szCs w:val="28"/>
+        </w:rPr>
+        <w:t>.class</w:t>
+      </w:r>
+    </w:p>
+    <w:p>
+      <w:pPr>
+        <w:pStyle w:val="ListParagraph"/>
+        <w:numPr>
+          <w:ilvl w:val="1"/>
+          <w:numId w:val="37"/>
+        </w:numPr>
+        <w:shd w:val="clear" w:color="auto" w:fill="FFFFFF" w:themeFill="background1"/>
+        <w:spacing w:line="360" w:lineRule="auto"/>
+        <w:jc w:val="both"/>
+        <w:rPr>
+          <w:rFonts w:cs="Times New Roman"/>
+          <w:szCs w:val="28"/>
+        </w:rPr>
+      </w:pPr>
+      <w:r>
+        <w:rPr>
+          <w:rFonts w:cs="Times New Roman"/>
+          <w:szCs w:val="28"/>
+        </w:rPr>
+        <w:t>ReceiptDB.class</w:t>
+      </w:r>
+    </w:p>
+    <w:p>
+      <w:pPr>
+        <w:pStyle w:val="ListParagraph"/>
+        <w:numPr>
+          <w:ilvl w:val="1"/>
+          <w:numId w:val="37"/>
+        </w:numPr>
+        <w:shd w:val="clear" w:color="auto" w:fill="FFFFFF" w:themeFill="background1"/>
+        <w:spacing w:line="360" w:lineRule="auto"/>
+        <w:jc w:val="both"/>
+        <w:rPr>
+          <w:rFonts w:cs="Times New Roman"/>
+          <w:szCs w:val="28"/>
+        </w:rPr>
+      </w:pPr>
+      <w:r>
+        <w:rPr>
+          <w:rFonts w:cs="Times New Roman"/>
+          <w:szCs w:val="28"/>
+        </w:rPr>
+        <w:t>FASaleDB.class</w:t>
+      </w:r>
+    </w:p>
+    <w:p>
+      <w:pPr>
+        <w:pStyle w:val="ListParagraph"/>
+        <w:numPr>
+          <w:ilvl w:val="1"/>
+          <w:numId w:val="37"/>
+        </w:numPr>
+        <w:shd w:val="clear" w:color="auto" w:fill="FFFFFF" w:themeFill="background1"/>
+        <w:spacing w:line="360" w:lineRule="auto"/>
+        <w:jc w:val="both"/>
+        <w:rPr>
+          <w:rFonts w:cs="Times New Roman"/>
+          <w:szCs w:val="28"/>
+        </w:rPr>
+      </w:pPr>
+      <w:r>
+        <w:rPr>
+          <w:rFonts w:cs="Times New Roman"/>
+          <w:szCs w:val="28"/>
+        </w:rPr>
+        <w:t>PromotionDB.class</w:t>
+      </w:r>
+    </w:p>
+    <w:p>
+      <w:pPr>
+        <w:pStyle w:val="ListParagraph"/>
+        <w:numPr>
+          <w:ilvl w:val="0"/>
+          <w:numId w:val="37"/>
+        </w:numPr>
+        <w:shd w:val="clear" w:color="auto" w:fill="FFFFFF" w:themeFill="background1"/>
+        <w:spacing w:line="360" w:lineRule="auto"/>
+        <w:jc w:val="both"/>
+        <w:rPr>
+          <w:rFonts w:cs="Times New Roman"/>
+          <w:szCs w:val="28"/>
+        </w:rPr>
+      </w:pPr>
+      <w:r>
+        <w:rPr>
+          <w:rFonts w:cs="Times New Roman"/>
+          <w:noProof/>
+          <w:szCs w:val="28"/>
+          <w:lang w:eastAsia="en-US"/>
+        </w:rPr>
+        <w:drawing>
+          <wp:anchor distT="0" distB="0" distL="114300" distR="114300" simplePos="0" relativeHeight="251696128" behindDoc="0" locked="0" layoutInCell="1" allowOverlap="1" wp14:anchorId="1266B08D" wp14:editId="6DA4FC7D">
+            <wp:simplePos x="0" y="0"/>
+            <wp:positionH relativeFrom="margin">
+              <wp:align>right</wp:align>
+            </wp:positionH>
+            <wp:positionV relativeFrom="paragraph">
+              <wp:posOffset>248920</wp:posOffset>
+            </wp:positionV>
+            <wp:extent cx="5203190" cy="1914525"/>
+            <wp:effectExtent l="0" t="0" r="0" b="9525"/>
+            <wp:wrapTopAndBottom/>
+            <wp:docPr id="19" name="Picture 19"/>
+            <wp:cNvGraphicFramePr>
+              <a:graphicFrameLocks xmlns:a="http://schemas.openxmlformats.org/drawingml/2006/main" noChangeAspect="1"/>
+            </wp:cNvGraphicFramePr>
+            <a:graphic xmlns:a="http://schemas.openxmlformats.org/drawingml/2006/main">
+              <a:graphicData uri="http://schemas.openxmlformats.org/drawingml/2006/picture">
+                <pic:pic xmlns:pic="http://schemas.openxmlformats.org/drawingml/2006/picture">
+                  <pic:nvPicPr>
+                    <pic:cNvPr id="19" name="component.png"/>
+                    <pic:cNvPicPr/>
+                  </pic:nvPicPr>
+                  <pic:blipFill>
+                    <a:blip r:embed="rId31">
+                      <a:extLst>
+                        <a:ext uri="{28A0092B-C50C-407E-A947-70E740481C1C}">
+                          <a14:useLocalDpi xmlns:a14="http://schemas.microsoft.com/office/drawing/2010/main" val="0"/>
+                        </a:ext>
+                      </a:extLst>
+                    </a:blip>
+                    <a:stretch>
+                      <a:fillRect/>
+                    </a:stretch>
+                  </pic:blipFill>
+                  <pic:spPr>
+                    <a:xfrm>
+                      <a:off x="0" y="0"/>
+                      <a:ext cx="5203190" cy="1914525"/>
+                    </a:xfrm>
+                    <a:prstGeom prst="rect">
+                      <a:avLst/>
+                    </a:prstGeom>
+                  </pic:spPr>
+                </pic:pic>
+              </a:graphicData>
+            </a:graphic>
+            <wp14:sizeRelH relativeFrom="margin">
+              <wp14:pctWidth>0</wp14:pctWidth>
+            </wp14:sizeRelH>
+            <wp14:sizeRelV relativeFrom="margin">
+              <wp14:pctHeight>0</wp14:pctHeight>
+            </wp14:sizeRelV>
+          </wp:anchor>
+        </w:drawing>
+      </w:r>
+      <w:r>
+        <w:rPr>
+          <w:noProof/>
+        </w:rPr>
+        <mc:AlternateContent>
+          <mc:Choice Requires="wps">
+            <w:drawing>
+              <wp:anchor distT="0" distB="0" distL="114300" distR="114300" simplePos="0" relativeHeight="251698176" behindDoc="0" locked="0" layoutInCell="1" allowOverlap="1" wp14:anchorId="5F5C4731" wp14:editId="178647F4">
+                <wp:simplePos x="0" y="0"/>
+                <wp:positionH relativeFrom="column">
+                  <wp:posOffset>-212090</wp:posOffset>
+                </wp:positionH>
+                <wp:positionV relativeFrom="paragraph">
+                  <wp:posOffset>2167890</wp:posOffset>
+                </wp:positionV>
+                <wp:extent cx="6004560" cy="635"/>
+                <wp:effectExtent l="0" t="0" r="0" b="0"/>
+                <wp:wrapTopAndBottom/>
+                <wp:docPr id="25" name="Text Box 25"/>
+                <wp:cNvGraphicFramePr/>
+                <a:graphic xmlns:a="http://schemas.openxmlformats.org/drawingml/2006/main">
+                  <a:graphicData uri="http://schemas.microsoft.com/office/word/2010/wordprocessingShape">
+                    <wps:wsp>
+                      <wps:cNvSpPr txBox="1"/>
+                      <wps:spPr>
+                        <a:xfrm>
+                          <a:off x="0" y="0"/>
+                          <a:ext cx="6004560" cy="635"/>
+                        </a:xfrm>
+                        <a:prstGeom prst="rect">
+                          <a:avLst/>
+                        </a:prstGeom>
+                        <a:solidFill>
+                          <a:prstClr val="white"/>
+                        </a:solidFill>
+                        <a:ln>
+                          <a:noFill/>
+                        </a:ln>
+                      </wps:spPr>
+                      <wps:txbx>
+                        <w:txbxContent>
+                          <w:p>
+                            <w:pPr>
+                              <w:pStyle w:val="Caption"/>
+                              <w:jc w:val="center"/>
+                              <w:rPr>
+                                <w:rFonts w:cs="Times New Roman"/>
+                                <w:noProof/>
+                                <w:szCs w:val="28"/>
+                              </w:rPr>
+                            </w:pPr>
+                            <w:bookmarkStart w:id="41" w:name="_Toc77749609"/>
+                            <w:r>
+                              <w:t xml:space="preserve">Hình </w:t>
+                            </w:r>
+                            <w:r>
+                              <w:fldChar w:fldCharType="begin"/>
+                            </w:r>
+                            <w:r>
+                              <w:instrText xml:space="preserve"> SEQ Hình \* ARABIC </w:instrText>
+                            </w:r>
+                            <w:r>
+                              <w:fldChar w:fldCharType="separate"/>
+                            </w:r>
+                            <w:r>
+                              <w:rPr>
+                                <w:noProof/>
+                              </w:rPr>
+                              <w:t>11</w:t>
+                            </w:r>
+                            <w:r>
+                              <w:fldChar w:fldCharType="end"/>
+                            </w:r>
+                            <w:r>
+                              <w:t>: Sơ đồ thành phần</w:t>
+                            </w:r>
+                            <w:bookmarkEnd w:id="41"/>
+                          </w:p>
+                        </w:txbxContent>
+                      </wps:txbx>
+                      <wps:bodyPr rot="0" spcFirstLastPara="0" vertOverflow="overflow" horzOverflow="overflow" vert="horz" wrap="square" lIns="0" tIns="0" rIns="0" bIns="0" numCol="1" spcCol="0" rtlCol="0" fromWordArt="0" anchor="t" anchorCtr="0" forceAA="0" compatLnSpc="1">
+                        <a:prstTxWarp prst="textNoShape">
+                          <a:avLst/>
+                        </a:prstTxWarp>
+                        <a:spAutoFit/>
+                      </wps:bodyPr>
+                    </wps:wsp>
+                  </a:graphicData>
+                </a:graphic>
+              </wp:anchor>
+            </w:drawing>
+          </mc:Choice>
+          <mc:Fallback>
+            <w:pict>
+              <v:shape w14:anchorId="5F5C4731" id="Text Box 25" o:spid="_x0000_s1036" type="#_x0000_t202" style="position:absolute;left:0;text-align:left;margin-left:-16.7pt;margin-top:170.7pt;width:472.8pt;height:.05pt;z-index:251698176;visibility:visible;mso-wrap-style:square;mso-wrap-distance-left:9pt;mso-wrap-distance-top:0;mso-wrap-distance-right:9pt;mso-wrap-distance-bottom:0;mso-position-horizontal:absolute;mso-position-horizontal-relative:text;mso-position-vertical:absolute;mso-position-vertical-relative:text;v-text-anchor:top" o:gfxdata="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" stroked="f">
+                <v:textbox style="mso-fit-shape-to-text:t" inset="0,0,0,0">
+                  <w:txbxContent>
+                    <w:p>
+                      <w:pPr>
+                        <w:pStyle w:val="Caption"/>
+                        <w:jc w:val="center"/>
+                        <w:rPr>
+                          <w:rFonts w:cs="Times New Roman"/>
+                          <w:noProof/>
+                          <w:szCs w:val="28"/>
+                        </w:rPr>
+                      </w:pPr>
+                      <w:bookmarkStart w:id="42" w:name="_Toc77749609"/>
+                      <w:r>
+                        <w:t xml:space="preserve">Hình </w:t>
+                      </w:r>
+                      <w:r>
+                        <w:fldChar w:fldCharType="begin"/>
+                      </w:r>
+                      <w:r>
+                        <w:instrText xml:space="preserve"> SEQ Hình \* ARABIC </w:instrText>
+                      </w:r>
+                      <w:r>
+                        <w:fldChar w:fldCharType="separate"/>
+                      </w:r>
+                      <w:r>
+                        <w:rPr>
+                          <w:noProof/>
+                        </w:rPr>
+                        <w:t>11</w:t>
+                      </w:r>
+                      <w:r>
+                        <w:fldChar w:fldCharType="end"/>
+                      </w:r>
+                      <w:r>
+                        <w:t>: Sơ đồ thành phần</w:t>
+                      </w:r>
+                      <w:bookmarkEnd w:id="42"/>
+                    </w:p>
+                  </w:txbxContent>
+                </v:textbox>
+                <w10:wrap type="topAndBottom"/>
+              </v:shape>
+            </w:pict>
+          </mc:Fallback>
+        </mc:AlternateContent>
+      </w:r>
+      <w:r>
+        <w:rPr>
+          <w:rFonts w:cs="Times New Roman"/>
+          <w:szCs w:val="28"/>
+        </w:rPr>
+        <w:t xml:space="preserve">Tầng </w:t>
+      </w:r>
+      <w:r>
+        <w:rPr>
+          <w:rFonts w:cs="Times New Roman"/>
+          <w:szCs w:val="28"/>
+        </w:rPr>
+        <w:t>Database</w:t>
+      </w:r>
     </w:p>
     <w:p>
       <w:pPr>
@@ -13998,26 +15198,608 @@
           <w:szCs w:val="28"/>
         </w:rPr>
       </w:pPr>
-      <w:bookmarkStart w:id="35" w:name="_Toc77690065"/>
+      <w:bookmarkStart w:id="43" w:name="_Toc77749657"/>
       <w:r>
         <w:rPr>
           <w:rFonts w:cs="Times New Roman"/>
           <w:b/>
           <w:szCs w:val="28"/>
         </w:rPr>
-        <w:t>b</w:t>
-      </w:r>
-      <w:bookmarkEnd w:id="35"/>
-      <w:r>
+        <w:t>Sơ đồ triển khai</w:t>
+      </w:r>
+      <w:bookmarkEnd w:id="43"/>
+    </w:p>
+    <w:p>
+      <w:pPr>
+        <w:ind w:left="630"/>
+        <w:jc w:val="both"/>
+        <w:rPr>
+          <w:rFonts w:cs="Times New Roman"/>
+          <w:szCs w:val="28"/>
+        </w:rPr>
+      </w:pPr>
+      <w:r>
+        <w:rPr>
+          <w:noProof/>
+        </w:rPr>
+        <w:lastRenderedPageBreak/>
+        <mc:AlternateContent>
+          <mc:Choice Requires="wps">
+            <w:drawing>
+              <wp:anchor distT="0" distB="0" distL="114300" distR="114300" simplePos="0" relativeHeight="251701248" behindDoc="0" locked="0" layoutInCell="1" allowOverlap="1" wp14:anchorId="40E2C1D9" wp14:editId="4640A3B9">
+                <wp:simplePos x="0" y="0"/>
+                <wp:positionH relativeFrom="margin">
+                  <wp:posOffset>34925</wp:posOffset>
+                </wp:positionH>
+                <wp:positionV relativeFrom="paragraph">
+                  <wp:posOffset>3789045</wp:posOffset>
+                </wp:positionV>
+                <wp:extent cx="4980305" cy="635"/>
+                <wp:effectExtent l="0" t="0" r="0" b="0"/>
+                <wp:wrapTopAndBottom/>
+                <wp:docPr id="27" name="Text Box 27"/>
+                <wp:cNvGraphicFramePr/>
+                <a:graphic xmlns:a="http://schemas.openxmlformats.org/drawingml/2006/main">
+                  <a:graphicData uri="http://schemas.microsoft.com/office/word/2010/wordprocessingShape">
+                    <wps:wsp>
+                      <wps:cNvSpPr txBox="1"/>
+                      <wps:spPr>
+                        <a:xfrm>
+                          <a:off x="0" y="0"/>
+                          <a:ext cx="4980305" cy="635"/>
+                        </a:xfrm>
+                        <a:prstGeom prst="rect">
+                          <a:avLst/>
+                        </a:prstGeom>
+                        <a:solidFill>
+                          <a:prstClr val="white"/>
+                        </a:solidFill>
+                        <a:ln>
+                          <a:noFill/>
+                        </a:ln>
+                      </wps:spPr>
+                      <wps:txbx>
+                        <w:txbxContent>
+                          <w:p>
+                            <w:pPr>
+                              <w:pStyle w:val="Caption"/>
+                              <w:jc w:val="center"/>
+                              <w:rPr>
+                                <w:rFonts w:cs="Times New Roman"/>
+                                <w:noProof/>
+                                <w:sz w:val="26"/>
+                                <w:szCs w:val="28"/>
+                              </w:rPr>
+                            </w:pPr>
+                            <w:bookmarkStart w:id="44" w:name="_Toc77749610"/>
+                            <w:r>
+                              <w:t xml:space="preserve">Hình </w:t>
+                            </w:r>
+                            <w:r>
+                              <w:fldChar w:fldCharType="begin"/>
+                            </w:r>
+                            <w:r>
+                              <w:instrText xml:space="preserve"> SEQ Hình \* ARABIC </w:instrText>
+                            </w:r>
+                            <w:r>
+                              <w:fldChar w:fldCharType="separate"/>
+                            </w:r>
+                            <w:r>
+                              <w:rPr>
+                                <w:noProof/>
+                              </w:rPr>
+                              <w:t>12</w:t>
+                            </w:r>
+                            <w:r>
+                              <w:fldChar w:fldCharType="end"/>
+                            </w:r>
+                            <w:r>
+                              <w:t>: Sơ đồ triển khai toàn hệ thống</w:t>
+                            </w:r>
+                            <w:bookmarkEnd w:id="44"/>
+                          </w:p>
+                        </w:txbxContent>
+                      </wps:txbx>
+                      <wps:bodyPr rot="0" spcFirstLastPara="0" vertOverflow="overflow" horzOverflow="overflow" vert="horz" wrap="square" lIns="0" tIns="0" rIns="0" bIns="0" numCol="1" spcCol="0" rtlCol="0" fromWordArt="0" anchor="t" anchorCtr="0" forceAA="0" compatLnSpc="1">
+                        <a:prstTxWarp prst="textNoShape">
+                          <a:avLst/>
+                        </a:prstTxWarp>
+                        <a:spAutoFit/>
+                      </wps:bodyPr>
+                    </wps:wsp>
+                  </a:graphicData>
+                </a:graphic>
+                <wp14:sizeRelH relativeFrom="margin">
+                  <wp14:pctWidth>0</wp14:pctWidth>
+                </wp14:sizeRelH>
+              </wp:anchor>
+            </w:drawing>
+          </mc:Choice>
+          <mc:Fallback>
+            <w:pict>
+              <v:shape w14:anchorId="40E2C1D9" id="Text Box 27" o:spid="_x0000_s1037" type="#_x0000_t202" style="position:absolute;left:0;text-align:left;margin-left:2.75pt;margin-top:298.35pt;width:392.15pt;height:.05pt;z-index:251701248;visibility:visible;mso-wrap-style:square;mso-width-percent:0;mso-wrap-distance-left:9pt;mso-wrap-distance-top:0;mso-wrap-distance-right:9pt;mso-wrap-distance-bottom:0;mso-position-horizontal:absolute;mso-position-horizontal-relative:margin;mso-position-vertical:absolute;mso-position-vertical-relative:text;mso-width-percent:0;mso-width-relative:margin;v-text-anchor:top" o:gfxdata="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" stroked="f">
+                <v:textbox style="mso-fit-shape-to-text:t" inset="0,0,0,0">
+                  <w:txbxContent>
+                    <w:p>
+                      <w:pPr>
+                        <w:pStyle w:val="Caption"/>
+                        <w:jc w:val="center"/>
+                        <w:rPr>
+                          <w:rFonts w:cs="Times New Roman"/>
+                          <w:noProof/>
+                          <w:sz w:val="26"/>
+                          <w:szCs w:val="28"/>
+                        </w:rPr>
+                      </w:pPr>
+                      <w:bookmarkStart w:id="45" w:name="_Toc77749610"/>
+                      <w:r>
+                        <w:t xml:space="preserve">Hình </w:t>
+                      </w:r>
+                      <w:r>
+                        <w:fldChar w:fldCharType="begin"/>
+                      </w:r>
+                      <w:r>
+                        <w:instrText xml:space="preserve"> SEQ Hình \* ARABIC </w:instrText>
+                      </w:r>
+                      <w:r>
+                        <w:fldChar w:fldCharType="separate"/>
+                      </w:r>
+                      <w:r>
+                        <w:rPr>
+                          <w:noProof/>
+                        </w:rPr>
+                        <w:t>12</w:t>
+                      </w:r>
+                      <w:r>
+                        <w:fldChar w:fldCharType="end"/>
+                      </w:r>
+                      <w:r>
+                        <w:t>: Sơ đồ triển khai toàn hệ thống</w:t>
+                      </w:r>
+                      <w:bookmarkEnd w:id="45"/>
+                    </w:p>
+                  </w:txbxContent>
+                </v:textbox>
+                <w10:wrap type="topAndBottom" anchorx="margin"/>
+              </v:shape>
+            </w:pict>
+          </mc:Fallback>
+        </mc:AlternateContent>
+      </w:r>
+      <w:r>
+        <w:rPr>
+          <w:rFonts w:cs="Times New Roman"/>
+          <w:noProof/>
+          <w:szCs w:val="28"/>
+          <w:lang w:eastAsia="en-US"/>
+        </w:rPr>
+        <w:drawing>
+          <wp:anchor distT="0" distB="0" distL="114300" distR="114300" simplePos="0" relativeHeight="251699200" behindDoc="0" locked="0" layoutInCell="1" allowOverlap="1" wp14:anchorId="6B1B7DE5" wp14:editId="45F85291">
+            <wp:simplePos x="0" y="0"/>
+            <wp:positionH relativeFrom="margin">
+              <wp:align>right</wp:align>
+            </wp:positionH>
+            <wp:positionV relativeFrom="paragraph">
+              <wp:posOffset>688975</wp:posOffset>
+            </wp:positionV>
+            <wp:extent cx="5130800" cy="3052445"/>
+            <wp:effectExtent l="0" t="0" r="0" b="0"/>
+            <wp:wrapTopAndBottom/>
+            <wp:docPr id="26" name="Picture 26"/>
+            <wp:cNvGraphicFramePr>
+              <a:graphicFrameLocks xmlns:a="http://schemas.openxmlformats.org/drawingml/2006/main" noChangeAspect="1"/>
+            </wp:cNvGraphicFramePr>
+            <a:graphic xmlns:a="http://schemas.openxmlformats.org/drawingml/2006/main">
+              <a:graphicData uri="http://schemas.openxmlformats.org/drawingml/2006/picture">
+                <pic:pic xmlns:pic="http://schemas.openxmlformats.org/drawingml/2006/picture">
+                  <pic:nvPicPr>
+                    <pic:cNvPr id="26" name="deployment.png"/>
+                    <pic:cNvPicPr/>
+                  </pic:nvPicPr>
+                  <pic:blipFill>
+                    <a:blip r:embed="rId32" cstate="print">
+                      <a:extLst>
+                        <a:ext uri="{28A0092B-C50C-407E-A947-70E740481C1C}">
+                          <a14:useLocalDpi xmlns:a14="http://schemas.microsoft.com/office/drawing/2010/main" val="0"/>
+                        </a:ext>
+                      </a:extLst>
+                    </a:blip>
+                    <a:stretch>
+                      <a:fillRect/>
+                    </a:stretch>
+                  </pic:blipFill>
+                  <pic:spPr>
+                    <a:xfrm>
+                      <a:off x="0" y="0"/>
+                      <a:ext cx="5130800" cy="3052445"/>
+                    </a:xfrm>
+                    <a:prstGeom prst="rect">
+                      <a:avLst/>
+                    </a:prstGeom>
+                  </pic:spPr>
+                </pic:pic>
+              </a:graphicData>
+            </a:graphic>
+            <wp14:sizeRelH relativeFrom="margin">
+              <wp14:pctWidth>0</wp14:pctWidth>
+            </wp14:sizeRelH>
+            <wp14:sizeRelV relativeFrom="margin">
+              <wp14:pctHeight>0</wp14:pctHeight>
+            </wp14:sizeRelV>
+          </wp:anchor>
+        </w:drawing>
+      </w:r>
+      <w:r>
+        <w:rPr>
+          <w:rFonts w:cs="Times New Roman"/>
+          <w:szCs w:val="28"/>
+        </w:rPr>
+        <w:t>D</w:t>
+      </w:r>
+      <w:r>
+        <w:rPr>
+          <w:rFonts w:cs="Times New Roman"/>
+          <w:szCs w:val="28"/>
+        </w:rPr>
+        <w:t xml:space="preserve">ựa trên sơ đồ thành phần </w:t>
+      </w:r>
+      <w:r>
+        <w:rPr>
+          <w:rFonts w:cs="Times New Roman"/>
+          <w:szCs w:val="28"/>
+        </w:rPr>
+        <w:t xml:space="preserve">đã dịnh nghĩa, </w:t>
+      </w:r>
+      <w:r>
+        <w:rPr>
+          <w:rFonts w:cs="Times New Roman"/>
+          <w:szCs w:val="28"/>
+        </w:rPr>
+        <w:t xml:space="preserve">hệ thống sẽ được chia thành các tầng </w:t>
+      </w:r>
+      <w:r>
+        <w:rPr>
+          <w:rFonts w:cs="Times New Roman"/>
+          <w:szCs w:val="28"/>
+        </w:rPr>
+        <w:t>triển khai</w:t>
+      </w:r>
+      <w:r>
+        <w:rPr>
+          <w:rFonts w:cs="Times New Roman"/>
+          <w:szCs w:val="28"/>
+        </w:rPr>
+        <w:t xml:space="preserve"> riêng biệt với 4 server </w:t>
+      </w:r>
+      <w:r>
+        <w:rPr>
+          <w:rFonts w:cs="Times New Roman"/>
+          <w:szCs w:val="28"/>
+        </w:rPr>
+        <w:t>đảm</w:t>
+      </w:r>
+      <w:r>
+        <w:rPr>
+          <w:rFonts w:cs="Times New Roman"/>
+          <w:szCs w:val="28"/>
+        </w:rPr>
+        <w:t xml:space="preserve"> nhiệm các vai trò cụ thể, trong đó </w:t>
+      </w:r>
+      <w:r>
+        <w:rPr>
+          <w:rFonts w:cs="Times New Roman"/>
+          <w:szCs w:val="28"/>
+        </w:rPr>
+        <w:t xml:space="preserve">triển khai 2 server </w:t>
+      </w:r>
+      <w:r>
+        <w:rPr>
+          <w:rFonts w:cs="Times New Roman"/>
+          <w:szCs w:val="28"/>
+        </w:rPr>
+        <w:t xml:space="preserve">tầng giữa </w:t>
+      </w:r>
+      <w:r>
+        <w:rPr>
+          <w:rFonts w:cs="Times New Roman"/>
+          <w:szCs w:val="28"/>
+        </w:rPr>
+        <w:t xml:space="preserve">theo cách cân bằng tải </w:t>
+      </w:r>
+      <w:r>
+        <w:rPr>
+          <w:rFonts w:cs="Times New Roman"/>
+          <w:szCs w:val="28"/>
+        </w:rPr>
+        <w:t>cho hệ thống.</w:t>
+      </w:r>
+    </w:p>
+    <w:p>
+      <w:pPr>
+        <w:ind w:left="630"/>
+        <w:jc w:val="center"/>
+        <w:rPr>
+          <w:rFonts w:cs="Times New Roman"/>
+          <w:szCs w:val="28"/>
+        </w:rPr>
+      </w:pPr>
+    </w:p>
+    <w:p>
+      <w:pPr>
+        <w:pStyle w:val="ListParagraph"/>
+        <w:numPr>
+          <w:ilvl w:val="0"/>
+          <w:numId w:val="4"/>
+        </w:numPr>
+        <w:shd w:val="clear" w:color="auto" w:fill="FFFFFF" w:themeFill="background1"/>
+        <w:spacing w:line="360" w:lineRule="auto"/>
+        <w:ind w:left="1134" w:hanging="567"/>
+        <w:jc w:val="both"/>
+        <w:outlineLvl w:val="1"/>
         <w:rPr>
           <w:rFonts w:cs="Times New Roman"/>
           <w:b/>
           <w:szCs w:val="28"/>
         </w:rPr>
+      </w:pPr>
+      <w:bookmarkStart w:id="46" w:name="_Toc77749658"/>
+      <w:r>
+        <w:rPr>
+          <w:rFonts w:cs="Times New Roman"/>
+          <w:b/>
+          <w:szCs w:val="28"/>
+        </w:rPr>
+        <w:t>Kế hoạch triển khai</w:t>
+      </w:r>
+      <w:bookmarkEnd w:id="46"/>
+    </w:p>
+    <w:p>
+      <w:pPr>
+        <w:pStyle w:val="ListParagraph"/>
+        <w:shd w:val="clear" w:color="auto" w:fill="FFFFFF" w:themeFill="background1"/>
+        <w:spacing w:line="360" w:lineRule="auto"/>
+        <w:ind w:left="540"/>
+        <w:jc w:val="both"/>
+      </w:pPr>
+      <w:r>
+        <w:t>Do chưa có hệ thống tươn tự được triển khai vào thời điểm hiện tại trong cửa hàng, nên dự án sẽ được triển khai cài đặt theo phương pháp cài đặt trực tiếp.</w:t>
+      </w:r>
+      <w:r>
+        <w:t xml:space="preserve"> Cụ thể </w:t>
+      </w:r>
+      <w:r>
+        <w:t xml:space="preserve">có các bước cài đặt </w:t>
+      </w:r>
+      <w:r>
+        <w:t xml:space="preserve">và thời gian thực hiện </w:t>
+      </w:r>
+      <w:r>
+        <w:t>như sau</w:t>
+      </w:r>
+      <w:r>
+        <w:t>:</w:t>
+      </w:r>
+    </w:p>
+    <w:p>
+      <w:pPr>
+        <w:pStyle w:val="ListParagraph"/>
+        <w:shd w:val="clear" w:color="auto" w:fill="FFFFFF" w:themeFill="background1"/>
+        <w:spacing w:line="360" w:lineRule="auto"/>
+        <w:ind w:left="540"/>
+        <w:jc w:val="both"/>
+        <w:outlineLvl w:val="1"/>
+      </w:pPr>
+    </w:p>
+    <w:p>
+      <w:pPr>
+        <w:spacing w:after="160" w:line="259" w:lineRule="auto"/>
+        <w:rPr>
+          <w:rFonts w:cs="Times New Roman"/>
+          <w:b/>
+          <w:sz w:val="28"/>
+          <w:szCs w:val="28"/>
+        </w:rPr>
+      </w:pPr>
+      <w:r>
+        <w:rPr>
+          <w:noProof/>
+        </w:rPr>
+        <w:lastRenderedPageBreak/>
+        <mc:AlternateContent>
+          <mc:Choice Requires="wps">
+            <w:drawing>
+              <wp:anchor distT="0" distB="0" distL="114300" distR="114300" simplePos="0" relativeHeight="251695104" behindDoc="0" locked="0" layoutInCell="1" allowOverlap="1" wp14:anchorId="2BC1FB5E" wp14:editId="7A961748">
+                <wp:simplePos x="0" y="0"/>
+                <wp:positionH relativeFrom="column">
+                  <wp:posOffset>656590</wp:posOffset>
+                </wp:positionH>
+                <wp:positionV relativeFrom="paragraph">
+                  <wp:posOffset>4001770</wp:posOffset>
+                </wp:positionV>
+                <wp:extent cx="4487545" cy="635"/>
+                <wp:effectExtent l="0" t="0" r="0" b="0"/>
+                <wp:wrapTopAndBottom/>
+                <wp:docPr id="12" name="Text Box 12"/>
+                <wp:cNvGraphicFramePr/>
+                <a:graphic xmlns:a="http://schemas.openxmlformats.org/drawingml/2006/main">
+                  <a:graphicData uri="http://schemas.microsoft.com/office/word/2010/wordprocessingShape">
+                    <wps:wsp>
+                      <wps:cNvSpPr txBox="1"/>
+                      <wps:spPr>
+                        <a:xfrm>
+                          <a:off x="0" y="0"/>
+                          <a:ext cx="4487545" cy="635"/>
+                        </a:xfrm>
+                        <a:prstGeom prst="rect">
+                          <a:avLst/>
+                        </a:prstGeom>
+                        <a:solidFill>
+                          <a:prstClr val="white"/>
+                        </a:solidFill>
+                        <a:ln>
+                          <a:noFill/>
+                        </a:ln>
+                      </wps:spPr>
+                      <wps:txbx>
+                        <w:txbxContent>
+                          <w:p>
+                            <w:pPr>
+                              <w:pStyle w:val="Caption"/>
+                              <w:jc w:val="center"/>
+                            </w:pPr>
+                            <w:bookmarkStart w:id="47" w:name="_Toc77749611"/>
+                            <w:r>
+                              <w:t xml:space="preserve">Hình </w:t>
+                            </w:r>
+                            <w:r>
+                              <w:fldChar w:fldCharType="begin"/>
+                            </w:r>
+                            <w:r>
+                              <w:instrText xml:space="preserve"> SEQ Hình \* ARABIC </w:instrText>
+                            </w:r>
+                            <w:r>
+                              <w:fldChar w:fldCharType="separate"/>
+                            </w:r>
+                            <w:r>
+                              <w:rPr>
+                                <w:noProof/>
+                              </w:rPr>
+                              <w:t>13</w:t>
+                            </w:r>
+                            <w:r>
+                              <w:fldChar w:fldCharType="end"/>
+                            </w:r>
+                            <w:r>
+                              <w:t>: Kế hoạch triển khai cài đặt</w:t>
+                            </w:r>
+                            <w:bookmarkEnd w:id="47"/>
+                          </w:p>
+                        </w:txbxContent>
+                      </wps:txbx>
+                      <wps:bodyPr rot="0" spcFirstLastPara="0" vertOverflow="overflow" horzOverflow="overflow" vert="horz" wrap="square" lIns="0" tIns="0" rIns="0" bIns="0" numCol="1" spcCol="0" rtlCol="0" fromWordArt="0" anchor="t" anchorCtr="0" forceAA="0" compatLnSpc="1">
+                        <a:prstTxWarp prst="textNoShape">
+                          <a:avLst/>
+                        </a:prstTxWarp>
+                        <a:spAutoFit/>
+                      </wps:bodyPr>
+                    </wps:wsp>
+                  </a:graphicData>
+                </a:graphic>
+              </wp:anchor>
+            </w:drawing>
+          </mc:Choice>
+          <mc:Fallback>
+            <w:pict>
+              <v:shape w14:anchorId="2BC1FB5E" id="Text Box 12" o:spid="_x0000_s1038" type="#_x0000_t202" style="position:absolute;margin-left:51.7pt;margin-top:315.1pt;width:353.35pt;height:.05pt;z-index:251695104;visibility:visible;mso-wrap-style:square;mso-wrap-distance-left:9pt;mso-wrap-distance-top:0;mso-wrap-distance-right:9pt;mso-wrap-distance-bottom:0;mso-position-horizontal:absolute;mso-position-horizontal-relative:text;mso-position-vertical:absolute;mso-position-vertical-relative:text;v-text-anchor:top" o:gfxdata="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" stroked="f">
+                <v:textbox style="mso-fit-shape-to-text:t" inset="0,0,0,0">
+                  <w:txbxContent>
+                    <w:p>
+                      <w:pPr>
+                        <w:pStyle w:val="Caption"/>
+                        <w:jc w:val="center"/>
+                      </w:pPr>
+                      <w:bookmarkStart w:id="48" w:name="_Toc77749611"/>
+                      <w:r>
+                        <w:t xml:space="preserve">Hình </w:t>
+                      </w:r>
+                      <w:r>
+                        <w:fldChar w:fldCharType="begin"/>
+                      </w:r>
+                      <w:r>
+                        <w:instrText xml:space="preserve"> SEQ Hình \* ARABIC </w:instrText>
+                      </w:r>
+                      <w:r>
+                        <w:fldChar w:fldCharType="separate"/>
+                      </w:r>
+                      <w:r>
+                        <w:rPr>
+                          <w:noProof/>
+                        </w:rPr>
+                        <w:t>13</w:t>
+                      </w:r>
+                      <w:r>
+                        <w:fldChar w:fldCharType="end"/>
+                      </w:r>
+                      <w:r>
+                        <w:t>: Kế hoạch triển khai cài đặt</w:t>
+                      </w:r>
+                      <w:bookmarkEnd w:id="48"/>
+                    </w:p>
+                  </w:txbxContent>
+                </v:textbox>
+                <w10:wrap type="topAndBottom"/>
+              </v:shape>
+            </w:pict>
+          </mc:Fallback>
+        </mc:AlternateContent>
+      </w:r>
+      <w:r>
+        <w:drawing>
+          <wp:anchor distT="0" distB="0" distL="114300" distR="114300" simplePos="0" relativeHeight="251693056" behindDoc="0" locked="0" layoutInCell="1" allowOverlap="1" wp14:anchorId="5E568DA2" wp14:editId="4C1AA328">
+            <wp:simplePos x="0" y="0"/>
+            <wp:positionH relativeFrom="margin">
+              <wp:align>center</wp:align>
+            </wp:positionH>
+            <wp:positionV relativeFrom="paragraph">
+              <wp:posOffset>0</wp:posOffset>
+            </wp:positionV>
+            <wp:extent cx="4487545" cy="3684905"/>
+            <wp:effectExtent l="0" t="0" r="8255" b="0"/>
+            <wp:wrapTopAndBottom/>
+            <wp:docPr id="2" name="Picture 2"/>
+            <wp:cNvGraphicFramePr>
+              <a:graphicFrameLocks xmlns:a="http://schemas.openxmlformats.org/drawingml/2006/main" noChangeAspect="1"/>
+            </wp:cNvGraphicFramePr>
+            <a:graphic xmlns:a="http://schemas.openxmlformats.org/drawingml/2006/main">
+              <a:graphicData uri="http://schemas.openxmlformats.org/drawingml/2006/picture">
+                <pic:pic xmlns:pic="http://schemas.openxmlformats.org/drawingml/2006/picture">
+                  <pic:nvPicPr>
+                    <pic:cNvPr id="1" name=""/>
+                    <pic:cNvPicPr/>
+                  </pic:nvPicPr>
+                  <pic:blipFill>
+                    <a:blip r:embed="rId33">
+                      <a:extLst>
+                        <a:ext uri="{28A0092B-C50C-407E-A947-70E740481C1C}">
+                          <a14:useLocalDpi xmlns:a14="http://schemas.microsoft.com/office/drawing/2010/main" val="0"/>
+                        </a:ext>
+                      </a:extLst>
+                    </a:blip>
+                    <a:stretch>
+                      <a:fillRect/>
+                    </a:stretch>
+                  </pic:blipFill>
+                  <pic:spPr>
+                    <a:xfrm>
+                      <a:off x="0" y="0"/>
+                      <a:ext cx="4487545" cy="3684905"/>
+                    </a:xfrm>
+                    <a:prstGeom prst="rect">
+                      <a:avLst/>
+                    </a:prstGeom>
+                  </pic:spPr>
+                </pic:pic>
+              </a:graphicData>
+            </a:graphic>
+            <wp14:sizeRelH relativeFrom="margin">
+              <wp14:pctWidth>0</wp14:pctWidth>
+            </wp14:sizeRelH>
+            <wp14:sizeRelV relativeFrom="margin">
+              <wp14:pctHeight>0</wp14:pctHeight>
+            </wp14:sizeRelV>
+          </wp:anchor>
+        </w:drawing>
+      </w:r>
+      <w:r>
+        <w:rPr>
+          <w:rFonts w:cs="Times New Roman"/>
+          <w:b/>
+          <w:szCs w:val="28"/>
+        </w:rPr>
         <w:br w:type="page"/>
       </w:r>
     </w:p>
-    <w:bookmarkStart w:id="36" w:name="_Toc77690066" w:displacedByCustomXml="next"/>
+    <w:bookmarkStart w:id="49" w:name="_Toc77749659" w:displacedByCustomXml="next"/>
     <w:sdt>
       <w:sdtPr>
         <w:rPr>
@@ -14033,7 +15815,6 @@
           <w:docPartUnique/>
         </w:docPartObj>
       </w:sdtPr>
-      <w:sdtEndPr/>
       <w:sdtContent>
         <w:p>
           <w:pPr>
@@ -14043,14 +15824,13 @@
           <w:r>
             <w:t>References</w:t>
           </w:r>
-          <w:bookmarkEnd w:id="36"/>
+          <w:bookmarkEnd w:id="49"/>
         </w:p>
         <w:sdt>
           <w:sdtPr>
             <w:id w:val="-573587230"/>
             <w:bibliography/>
           </w:sdtPr>
-          <w:sdtEndPr/>
           <w:sdtContent>
             <w:p>
               <w:pPr>
@@ -14219,7 +15999,7 @@
       </w:pPr>
     </w:p>
     <w:sectPr>
-      <w:footerReference w:type="default" r:id="rId25"/>
+      <w:footerReference w:type="default" r:id="rId34"/>
       <w:pgSz w:w="11907" w:h="16840" w:code="9"/>
       <w:pgMar w:top="1985" w:right="1134" w:bottom="1701" w:left="1985" w:header="720" w:footer="720" w:gutter="0"/>
       <w:pgNumType w:start="0"/>
@@ -14290,7 +16070,7 @@
           <w:rPr>
             <w:noProof/>
           </w:rPr>
-          <w:t>14</w:t>
+          <w:t>3</w:t>
         </w:r>
         <w:r>
           <w:rPr>
@@ -15865,6 +17645,119 @@
     </w:lvl>
   </w:abstractNum>
   <w:abstractNum w:abstractNumId="12" w15:restartNumberingAfterBreak="0">
+    <w:nsid w:val="34B96879"/>
+    <w:multiLevelType w:val="hybridMultilevel"/>
+    <w:tmpl w:val="9170ED78"/>
+    <w:lvl w:ilvl="0" w:tplc="04090001">
+      <w:start w:val="1"/>
+      <w:numFmt w:val="bullet"/>
+      <w:lvlText w:val=""/>
+      <w:lvlJc w:val="left"/>
+      <w:pPr>
+        <w:ind w:left="1260" w:hanging="360"/>
+      </w:pPr>
+      <w:rPr>
+        <w:rFonts w:ascii="Symbol" w:hAnsi="Symbol" w:hint="default"/>
+      </w:rPr>
+    </w:lvl>
+    <w:lvl w:ilvl="1" w:tplc="04090003">
+      <w:start w:val="1"/>
+      <w:numFmt w:val="bullet"/>
+      <w:lvlText w:val="o"/>
+      <w:lvlJc w:val="left"/>
+      <w:pPr>
+        <w:ind w:left="1980" w:hanging="360"/>
+      </w:pPr>
+      <w:rPr>
+        <w:rFonts w:ascii="Courier New" w:hAnsi="Courier New" w:cs="Courier New" w:hint="default"/>
+      </w:rPr>
+    </w:lvl>
+    <w:lvl w:ilvl="2" w:tplc="04090005" w:tentative="1">
+      <w:start w:val="1"/>
+      <w:numFmt w:val="bullet"/>
+      <w:lvlText w:val=""/>
+      <w:lvlJc w:val="left"/>
+      <w:pPr>
+        <w:ind w:left="2700" w:hanging="360"/>
+      </w:pPr>
+      <w:rPr>
+        <w:rFonts w:ascii="Wingdings" w:hAnsi="Wingdings" w:hint="default"/>
+      </w:rPr>
+    </w:lvl>
+    <w:lvl w:ilvl="3" w:tplc="04090001" w:tentative="1">
+      <w:start w:val="1"/>
+      <w:numFmt w:val="bullet"/>
+      <w:lvlText w:val=""/>
+      <w:lvlJc w:val="left"/>
+      <w:pPr>
+        <w:ind w:left="3420" w:hanging="360"/>
+      </w:pPr>
+      <w:rPr>
+        <w:rFonts w:ascii="Symbol" w:hAnsi="Symbol" w:hint="default"/>
+      </w:rPr>
+    </w:lvl>
+    <w:lvl w:ilvl="4" w:tplc="04090003" w:tentative="1">
+      <w:start w:val="1"/>
+      <w:numFmt w:val="bullet"/>
+      <w:lvlText w:val="o"/>
+      <w:lvlJc w:val="left"/>
+      <w:pPr>
+        <w:ind w:left="4140" w:hanging="360"/>
+      </w:pPr>
+      <w:rPr>
+        <w:rFonts w:ascii="Courier New" w:hAnsi="Courier New" w:cs="Courier New" w:hint="default"/>
+      </w:rPr>
+    </w:lvl>
+    <w:lvl w:ilvl="5" w:tplc="04090005" w:tentative="1">
+      <w:start w:val="1"/>
+      <w:numFmt w:val="bullet"/>
+      <w:lvlText w:val=""/>
+      <w:lvlJc w:val="left"/>
+      <w:pPr>
+        <w:ind w:left="4860" w:hanging="360"/>
+      </w:pPr>
+      <w:rPr>
+        <w:rFonts w:ascii="Wingdings" w:hAnsi="Wingdings" w:hint="default"/>
+      </w:rPr>
+    </w:lvl>
+    <w:lvl w:ilvl="6" w:tplc="04090001" w:tentative="1">
+      <w:start w:val="1"/>
+      <w:numFmt w:val="bullet"/>
+      <w:lvlText w:val=""/>
+      <w:lvlJc w:val="left"/>
+      <w:pPr>
+        <w:ind w:left="5580" w:hanging="360"/>
+      </w:pPr>
+      <w:rPr>
+        <w:rFonts w:ascii="Symbol" w:hAnsi="Symbol" w:hint="default"/>
+      </w:rPr>
+    </w:lvl>
+    <w:lvl w:ilvl="7" w:tplc="04090003" w:tentative="1">
+      <w:start w:val="1"/>
+      <w:numFmt w:val="bullet"/>
+      <w:lvlText w:val="o"/>
+      <w:lvlJc w:val="left"/>
+      <w:pPr>
+        <w:ind w:left="6300" w:hanging="360"/>
+      </w:pPr>
+      <w:rPr>
+        <w:rFonts w:ascii="Courier New" w:hAnsi="Courier New" w:cs="Courier New" w:hint="default"/>
+      </w:rPr>
+    </w:lvl>
+    <w:lvl w:ilvl="8" w:tplc="04090005" w:tentative="1">
+      <w:start w:val="1"/>
+      <w:numFmt w:val="bullet"/>
+      <w:lvlText w:val=""/>
+      <w:lvlJc w:val="left"/>
+      <w:pPr>
+        <w:ind w:left="7020" w:hanging="360"/>
+      </w:pPr>
+      <w:rPr>
+        <w:rFonts w:ascii="Wingdings" w:hAnsi="Wingdings" w:hint="default"/>
+      </w:rPr>
+    </w:lvl>
+  </w:abstractNum>
+  <w:abstractNum w:abstractNumId="13" w15:restartNumberingAfterBreak="0">
     <w:nsid w:val="36E52988"/>
     <w:multiLevelType w:val="hybridMultilevel"/>
     <w:tmpl w:val="E160DE88"/>
@@ -15955,7 +17848,7 @@
       </w:pPr>
     </w:lvl>
   </w:abstractNum>
-  <w:abstractNum w:abstractNumId="13" w15:restartNumberingAfterBreak="0">
+  <w:abstractNum w:abstractNumId="14" w15:restartNumberingAfterBreak="0">
     <w:nsid w:val="37656A69"/>
     <w:multiLevelType w:val="hybridMultilevel"/>
     <w:tmpl w:val="054ED1AE"/>
@@ -16068,7 +17961,7 @@
       </w:rPr>
     </w:lvl>
   </w:abstractNum>
-  <w:abstractNum w:abstractNumId="14" w15:restartNumberingAfterBreak="0">
+  <w:abstractNum w:abstractNumId="15" w15:restartNumberingAfterBreak="0">
     <w:nsid w:val="37DF1794"/>
     <w:multiLevelType w:val="multilevel"/>
     <w:tmpl w:val="F0C8D928"/>
@@ -16217,7 +18110,7 @@
       </w:rPr>
     </w:lvl>
   </w:abstractNum>
-  <w:abstractNum w:abstractNumId="15" w15:restartNumberingAfterBreak="0">
+  <w:abstractNum w:abstractNumId="16" w15:restartNumberingAfterBreak="0">
     <w:nsid w:val="3EC83631"/>
     <w:multiLevelType w:val="hybridMultilevel"/>
     <w:tmpl w:val="9EE687BC"/>
@@ -16303,7 +18196,7 @@
       </w:pPr>
     </w:lvl>
   </w:abstractNum>
-  <w:abstractNum w:abstractNumId="16" w15:restartNumberingAfterBreak="0">
+  <w:abstractNum w:abstractNumId="17" w15:restartNumberingAfterBreak="0">
     <w:nsid w:val="46D4068A"/>
     <w:multiLevelType w:val="multilevel"/>
     <w:tmpl w:val="F0C8D928"/>
@@ -16452,7 +18345,7 @@
       </w:rPr>
     </w:lvl>
   </w:abstractNum>
-  <w:abstractNum w:abstractNumId="17" w15:restartNumberingAfterBreak="0">
+  <w:abstractNum w:abstractNumId="18" w15:restartNumberingAfterBreak="0">
     <w:nsid w:val="4A20720A"/>
     <w:multiLevelType w:val="hybridMultilevel"/>
     <w:tmpl w:val="698240A0"/>
@@ -16565,7 +18458,7 @@
       </w:rPr>
     </w:lvl>
   </w:abstractNum>
-  <w:abstractNum w:abstractNumId="18" w15:restartNumberingAfterBreak="0">
+  <w:abstractNum w:abstractNumId="19" w15:restartNumberingAfterBreak="0">
     <w:nsid w:val="4B536C73"/>
     <w:multiLevelType w:val="hybridMultilevel"/>
     <w:tmpl w:val="B9AA3BAC"/>
@@ -16656,7 +18549,7 @@
       </w:pPr>
     </w:lvl>
   </w:abstractNum>
-  <w:abstractNum w:abstractNumId="19" w15:restartNumberingAfterBreak="0">
+  <w:abstractNum w:abstractNumId="20" w15:restartNumberingAfterBreak="0">
     <w:nsid w:val="4F966669"/>
     <w:multiLevelType w:val="hybridMultilevel"/>
     <w:tmpl w:val="3CB414E6"/>
@@ -16742,7 +18635,7 @@
       </w:pPr>
     </w:lvl>
   </w:abstractNum>
-  <w:abstractNum w:abstractNumId="20" w15:restartNumberingAfterBreak="0">
+  <w:abstractNum w:abstractNumId="21" w15:restartNumberingAfterBreak="0">
     <w:nsid w:val="5458685C"/>
     <w:multiLevelType w:val="hybridMultilevel"/>
     <w:tmpl w:val="5016F418"/>
@@ -16855,7 +18748,7 @@
       </w:rPr>
     </w:lvl>
   </w:abstractNum>
-  <w:abstractNum w:abstractNumId="21" w15:restartNumberingAfterBreak="0">
+  <w:abstractNum w:abstractNumId="22" w15:restartNumberingAfterBreak="0">
     <w:nsid w:val="54AC01D6"/>
     <w:multiLevelType w:val="multilevel"/>
     <w:tmpl w:val="F0C8D928"/>
@@ -17004,7 +18897,7 @@
       </w:rPr>
     </w:lvl>
   </w:abstractNum>
-  <w:abstractNum w:abstractNumId="22" w15:restartNumberingAfterBreak="0">
+  <w:abstractNum w:abstractNumId="23" w15:restartNumberingAfterBreak="0">
     <w:nsid w:val="55A14A8C"/>
     <w:multiLevelType w:val="hybridMultilevel"/>
     <w:tmpl w:val="C3985B2E"/>
@@ -17117,7 +19010,7 @@
       </w:rPr>
     </w:lvl>
   </w:abstractNum>
-  <w:abstractNum w:abstractNumId="23" w15:restartNumberingAfterBreak="0">
+  <w:abstractNum w:abstractNumId="24" w15:restartNumberingAfterBreak="0">
     <w:nsid w:val="5A565646"/>
     <w:multiLevelType w:val="hybridMultilevel"/>
     <w:tmpl w:val="03566574"/>
@@ -17230,7 +19123,7 @@
       </w:rPr>
     </w:lvl>
   </w:abstractNum>
-  <w:abstractNum w:abstractNumId="24" w15:restartNumberingAfterBreak="0">
+  <w:abstractNum w:abstractNumId="25" w15:restartNumberingAfterBreak="0">
     <w:nsid w:val="63F74478"/>
     <w:multiLevelType w:val="multilevel"/>
     <w:tmpl w:val="C96E27BE"/>
@@ -17379,7 +19272,7 @@
       </w:rPr>
     </w:lvl>
   </w:abstractNum>
-  <w:abstractNum w:abstractNumId="25" w15:restartNumberingAfterBreak="0">
+  <w:abstractNum w:abstractNumId="26" w15:restartNumberingAfterBreak="0">
     <w:nsid w:val="653746E8"/>
     <w:multiLevelType w:val="hybridMultilevel"/>
     <w:tmpl w:val="5A20EA36"/>
@@ -17470,7 +19363,7 @@
       </w:pPr>
     </w:lvl>
   </w:abstractNum>
-  <w:abstractNum w:abstractNumId="26" w15:restartNumberingAfterBreak="0">
+  <w:abstractNum w:abstractNumId="27" w15:restartNumberingAfterBreak="0">
     <w:nsid w:val="654D08E2"/>
     <w:multiLevelType w:val="multilevel"/>
     <w:tmpl w:val="F0C8D928"/>
@@ -17619,7 +19512,7 @@
       </w:rPr>
     </w:lvl>
   </w:abstractNum>
-  <w:abstractNum w:abstractNumId="27" w15:restartNumberingAfterBreak="0">
+  <w:abstractNum w:abstractNumId="28" w15:restartNumberingAfterBreak="0">
     <w:nsid w:val="6C3A2AF2"/>
     <w:multiLevelType w:val="hybridMultilevel"/>
     <w:tmpl w:val="76227C66"/>
@@ -17710,7 +19603,7 @@
       </w:pPr>
     </w:lvl>
   </w:abstractNum>
-  <w:abstractNum w:abstractNumId="28" w15:restartNumberingAfterBreak="0">
+  <w:abstractNum w:abstractNumId="29" w15:restartNumberingAfterBreak="0">
     <w:nsid w:val="6CDF0747"/>
     <w:multiLevelType w:val="hybridMultilevel"/>
     <w:tmpl w:val="A16C56D2"/>
@@ -17823,7 +19716,7 @@
       </w:rPr>
     </w:lvl>
   </w:abstractNum>
-  <w:abstractNum w:abstractNumId="29" w15:restartNumberingAfterBreak="0">
+  <w:abstractNum w:abstractNumId="30" w15:restartNumberingAfterBreak="0">
     <w:nsid w:val="703900CD"/>
     <w:multiLevelType w:val="multilevel"/>
     <w:tmpl w:val="E2DA49F6"/>
@@ -17972,7 +19865,7 @@
       </w:rPr>
     </w:lvl>
   </w:abstractNum>
-  <w:abstractNum w:abstractNumId="30" w15:restartNumberingAfterBreak="0">
+  <w:abstractNum w:abstractNumId="31" w15:restartNumberingAfterBreak="0">
     <w:nsid w:val="76740626"/>
     <w:multiLevelType w:val="multilevel"/>
     <w:tmpl w:val="40926CB4"/>
@@ -18121,7 +20014,7 @@
       </w:rPr>
     </w:lvl>
   </w:abstractNum>
-  <w:abstractNum w:abstractNumId="31" w15:restartNumberingAfterBreak="0">
+  <w:abstractNum w:abstractNumId="32" w15:restartNumberingAfterBreak="0">
     <w:nsid w:val="78830E4A"/>
     <w:multiLevelType w:val="multilevel"/>
     <w:tmpl w:val="0409001D"/>
@@ -18208,7 +20101,7 @@
       </w:pPr>
     </w:lvl>
   </w:abstractNum>
-  <w:abstractNum w:abstractNumId="32" w15:restartNumberingAfterBreak="0">
+  <w:abstractNum w:abstractNumId="33" w15:restartNumberingAfterBreak="0">
     <w:nsid w:val="7AC35A4F"/>
     <w:multiLevelType w:val="hybridMultilevel"/>
     <w:tmpl w:val="5DDE64D2"/>
@@ -18294,7 +20187,7 @@
       </w:pPr>
     </w:lvl>
   </w:abstractNum>
-  <w:abstractNum w:abstractNumId="33" w15:restartNumberingAfterBreak="0">
+  <w:abstractNum w:abstractNumId="34" w15:restartNumberingAfterBreak="0">
     <w:nsid w:val="7B7F066C"/>
     <w:multiLevelType w:val="hybridMultilevel"/>
     <w:tmpl w:val="273EEEA8"/>
@@ -18407,7 +20300,7 @@
       </w:rPr>
     </w:lvl>
   </w:abstractNum>
-  <w:abstractNum w:abstractNumId="34" w15:restartNumberingAfterBreak="0">
+  <w:abstractNum w:abstractNumId="35" w15:restartNumberingAfterBreak="0">
     <w:nsid w:val="7BFE0337"/>
     <w:multiLevelType w:val="hybridMultilevel"/>
     <w:tmpl w:val="EBF0EC5A"/>
@@ -18520,7 +20413,7 @@
       </w:rPr>
     </w:lvl>
   </w:abstractNum>
-  <w:abstractNum w:abstractNumId="35" w15:restartNumberingAfterBreak="0">
+  <w:abstractNum w:abstractNumId="36" w15:restartNumberingAfterBreak="0">
     <w:nsid w:val="7FEE0F1E"/>
     <w:multiLevelType w:val="hybridMultilevel"/>
     <w:tmpl w:val="5386CC48"/>
@@ -18634,16 +20527,16 @@
     </w:lvl>
   </w:abstractNum>
   <w:num w:numId="1">
-    <w:abstractNumId w:val="18"/>
+    <w:abstractNumId w:val="19"/>
   </w:num>
   <w:num w:numId="2">
-    <w:abstractNumId w:val="25"/>
+    <w:abstractNumId w:val="26"/>
   </w:num>
   <w:num w:numId="3">
-    <w:abstractNumId w:val="12"/>
+    <w:abstractNumId w:val="13"/>
   </w:num>
   <w:num w:numId="4">
-    <w:abstractNumId w:val="27"/>
+    <w:abstractNumId w:val="28"/>
   </w:num>
   <w:num w:numId="5">
     <w:abstractNumId w:val="7"/>
@@ -18652,46 +20545,46 @@
     <w:abstractNumId w:val="8"/>
   </w:num>
   <w:num w:numId="7">
-    <w:abstractNumId w:val="31"/>
+    <w:abstractNumId w:val="32"/>
   </w:num>
   <w:num w:numId="8">
-    <w:abstractNumId w:val="17"/>
+    <w:abstractNumId w:val="18"/>
   </w:num>
   <w:num w:numId="9">
-    <w:abstractNumId w:val="13"/>
+    <w:abstractNumId w:val="14"/>
   </w:num>
   <w:num w:numId="10">
-    <w:abstractNumId w:val="34"/>
+    <w:abstractNumId w:val="35"/>
   </w:num>
   <w:num w:numId="11">
+    <w:abstractNumId w:val="24"/>
+  </w:num>
+  <w:num w:numId="12">
+    <w:abstractNumId w:val="29"/>
+  </w:num>
+  <w:num w:numId="13">
+    <w:abstractNumId w:val="20"/>
+  </w:num>
+  <w:num w:numId="14">
     <w:abstractNumId w:val="23"/>
   </w:num>
-  <w:num w:numId="12">
-    <w:abstractNumId w:val="28"/>
-  </w:num>
-  <w:num w:numId="13">
-    <w:abstractNumId w:val="19"/>
-  </w:num>
-  <w:num w:numId="14">
-    <w:abstractNumId w:val="22"/>
-  </w:num>
   <w:num w:numId="15">
-    <w:abstractNumId w:val="15"/>
+    <w:abstractNumId w:val="16"/>
   </w:num>
   <w:num w:numId="16">
-    <w:abstractNumId w:val="20"/>
+    <w:abstractNumId w:val="21"/>
   </w:num>
   <w:num w:numId="17">
     <w:abstractNumId w:val="11"/>
   </w:num>
   <w:num w:numId="18">
-    <w:abstractNumId w:val="32"/>
+    <w:abstractNumId w:val="33"/>
   </w:num>
   <w:num w:numId="19">
-    <w:abstractNumId w:val="24"/>
+    <w:abstractNumId w:val="25"/>
   </w:num>
   <w:num w:numId="20">
-    <w:abstractNumId w:val="35"/>
+    <w:abstractNumId w:val="36"/>
   </w:num>
   <w:num w:numId="21">
     <w:abstractNumId w:val="2"/>
@@ -18703,10 +20596,10 @@
     <w:abstractNumId w:val="3"/>
   </w:num>
   <w:num w:numId="24">
-    <w:abstractNumId w:val="29"/>
+    <w:abstractNumId w:val="30"/>
   </w:num>
   <w:num w:numId="25">
-    <w:abstractNumId w:val="33"/>
+    <w:abstractNumId w:val="34"/>
   </w:num>
   <w:num w:numId="26">
     <w:abstractNumId w:val="10"/>
@@ -18718,16 +20611,16 @@
     <w:abstractNumId w:val="5"/>
   </w:num>
   <w:num w:numId="29">
-    <w:abstractNumId w:val="26"/>
+    <w:abstractNumId w:val="27"/>
   </w:num>
   <w:num w:numId="30">
-    <w:abstractNumId w:val="21"/>
+    <w:abstractNumId w:val="22"/>
   </w:num>
   <w:num w:numId="31">
-    <w:abstractNumId w:val="16"/>
+    <w:abstractNumId w:val="17"/>
   </w:num>
   <w:num w:numId="32">
-    <w:abstractNumId w:val="14"/>
+    <w:abstractNumId w:val="15"/>
   </w:num>
   <w:num w:numId="33">
     <w:abstractNumId w:val="4"/>
@@ -18739,7 +20632,10 @@
     <w:abstractNumId w:val="6"/>
   </w:num>
   <w:num w:numId="36">
-    <w:abstractNumId w:val="30"/>
+    <w:abstractNumId w:val="31"/>
+  </w:num>
+  <w:num w:numId="37">
+    <w:abstractNumId w:val="12"/>
   </w:num>
   <w:numIdMacAtCleanup w:val="17"/>
 </w:numbering>
@@ -20111,7 +22007,7 @@
 </file>
 
 <file path=customXml/itemProps1.xml><?xml version="1.0" encoding="utf-8"?>
-<ds:datastoreItem xmlns:ds="http://schemas.openxmlformats.org/officeDocument/2006/customXml" ds:itemID="{CA253795-F2CA-472B-A28C-173187ED6BA8}">
+<ds:datastoreItem xmlns:ds="http://schemas.openxmlformats.org/officeDocument/2006/customXml" ds:itemID="{C8C69E1E-D8AB-4B00-BC1D-F6A2FA2D4812}">
   <ds:schemaRefs>
     <ds:schemaRef ds:uri="http://schemas.openxmlformats.org/officeDocument/2006/bibliography"/>
   </ds:schemaRefs>

</xml_diff>